<commit_message>
Fixed Numers in Images
</commit_message>
<xml_diff>
--- a/Transition/User Documentation.docx
+++ b/Transition/User Documentation.docx
@@ -1,6 +1,6 @@
 
 <file path=word/document.xml><?xml version="1.0" encoding="utf-8"?>
-<w:document xmlns:wpc="http://schemas.microsoft.com/office/word/2010/wordprocessingCanvas" xmlns:cx="http://schemas.microsoft.com/office/drawing/2014/chartex" xmlns:cx1="http://schemas.microsoft.com/office/drawing/2015/9/8/chartex" xmlns:cx2="http://schemas.microsoft.com/office/drawing/2015/10/21/chartex" xmlns:cx3="http://schemas.microsoft.com/office/drawing/2016/5/9/chartex" xmlns:cx4="http://schemas.microsoft.com/office/drawing/2016/5/10/chartex" xmlns:cx5="http://schemas.microsoft.com/office/drawing/2016/5/11/chartex" xmlns:cx6="http://schemas.microsoft.com/office/drawing/2016/5/12/chartex" xmlns:cx7="http://schemas.microsoft.com/office/drawing/2016/5/13/chartex" xmlns:cx8="http://schemas.microsoft.com/office/drawing/2016/5/14/chartex" xmlns:mc="http://schemas.openxmlformats.org/markup-compatibility/2006" xmlns:aink="http://schemas.microsoft.com/office/drawing/2016/ink" xmlns:am3d="http://schemas.microsoft.com/office/drawing/2017/model3d" xmlns:o="urn:schemas-microsoft-com:office:office" xmlns:r="http://schemas.openxmlformats.org/officeDocument/2006/relationships" xmlns:m="http://schemas.openxmlformats.org/officeDocument/2006/math" xmlns:v="urn:schemas-microsoft-com:vml" xmlns:wp14="http://schemas.microsoft.com/office/word/2010/wordprocessingDrawing" xmlns:wp="http://schemas.openxmlformats.org/drawingml/2006/wordprocessingDrawing" xmlns:w10="urn:schemas-microsoft-com:office:word" xmlns:w="http://schemas.openxmlformats.org/wordprocessingml/2006/main" xmlns:w14="http://schemas.microsoft.com/office/word/2010/wordml" xmlns:w15="http://schemas.microsoft.com/office/word/2012/wordml" xmlns:w16cid="http://schemas.microsoft.com/office/word/2016/wordml/cid" xmlns:w16se="http://schemas.microsoft.com/office/word/2015/wordml/symex" xmlns:wpg="http://schemas.microsoft.com/office/word/2010/wordprocessingGroup" xmlns:wpi="http://schemas.microsoft.com/office/word/2010/wordprocessingInk" xmlns:wne="http://schemas.microsoft.com/office/word/2006/wordml" xmlns:wps="http://schemas.microsoft.com/office/word/2010/wordprocessingShape" mc:Ignorable="w14 w15 w16se w16cid wp14">
+<w:document xmlns:wpc="http://schemas.microsoft.com/office/word/2010/wordprocessingCanvas" xmlns:cx="http://schemas.microsoft.com/office/drawing/2014/chartex" xmlns:cx1="http://schemas.microsoft.com/office/drawing/2015/9/8/chartex" xmlns:mc="http://schemas.openxmlformats.org/markup-compatibility/2006" xmlns:o="urn:schemas-microsoft-com:office:office" xmlns:r="http://schemas.openxmlformats.org/officeDocument/2006/relationships" xmlns:m="http://schemas.openxmlformats.org/officeDocument/2006/math" xmlns:v="urn:schemas-microsoft-com:vml" xmlns:wp14="http://schemas.microsoft.com/office/word/2010/wordprocessingDrawing" xmlns:wp="http://schemas.openxmlformats.org/drawingml/2006/wordprocessingDrawing" xmlns:w10="urn:schemas-microsoft-com:office:word" xmlns:w="http://schemas.openxmlformats.org/wordprocessingml/2006/main" xmlns:w14="http://schemas.microsoft.com/office/word/2010/wordml" xmlns:w15="http://schemas.microsoft.com/office/word/2012/wordml" xmlns:w16se="http://schemas.microsoft.com/office/word/2015/wordml/symex" xmlns:wpg="http://schemas.microsoft.com/office/word/2010/wordprocessingGroup" xmlns:wpi="http://schemas.microsoft.com/office/word/2010/wordprocessingInk" xmlns:wne="http://schemas.microsoft.com/office/word/2006/wordml" xmlns:wps="http://schemas.microsoft.com/office/word/2010/wordprocessingShape" mc:Ignorable="w14 w15 w16se wp14">
   <w:body>
     <w:p>
       <w:pPr>
@@ -80,14 +80,15 @@
       <w:r>
         <w:rPr>
           <w:noProof/>
+          <w:lang w:val="en-CA" w:eastAsia="en-CA"/>
         </w:rPr>
         <mc:AlternateContent>
           <mc:Choice Requires="wpg">
             <w:drawing>
-              <wp:inline distT="114300" distB="114300" distL="114300" distR="114300" wp14:anchorId="2CEAEE53" wp14:editId="4BC59FEC">
+              <wp:inline distT="114300" distB="114300" distL="114300" distR="114300" wp14:anchorId="2CEAEE53" wp14:editId="3AF7613B">
                 <wp:extent cx="5943600" cy="2953933"/>
                 <wp:effectExtent l="0" t="0" r="0" b="0"/>
-                <wp:docPr id="6" name=""/>
+                <wp:docPr id="6" name="Group 6"/>
                 <wp:cNvGraphicFramePr/>
                 <a:graphic xmlns:a="http://schemas.openxmlformats.org/drawingml/2006/main">
                   <a:graphicData uri="http://schemas.microsoft.com/office/word/2010/wordprocessingGroup">
@@ -197,7 +198,7 @@
                             </w:p>
                           </w:txbxContent>
                         </wps:txbx>
-                        <wps:bodyPr spcFirstLastPara="1" wrap="square" lIns="91425" tIns="91425" rIns="91425" bIns="91425" anchor="t" anchorCtr="0"/>
+                        <wps:bodyPr spcFirstLastPara="1" wrap="square" lIns="0" tIns="0" rIns="0" bIns="0" anchor="t" anchorCtr="0"/>
                       </wps:wsp>
                       <wps:wsp>
                         <wps:cNvPr id="3" name="Oval 3"/>
@@ -268,7 +269,7 @@
                             </w:p>
                           </w:txbxContent>
                         </wps:txbx>
-                        <wps:bodyPr spcFirstLastPara="1" wrap="square" lIns="91425" tIns="91425" rIns="91425" bIns="91425" anchor="t" anchorCtr="0"/>
+                        <wps:bodyPr spcFirstLastPara="1" wrap="square" lIns="0" tIns="0" rIns="0" bIns="0" anchor="t" anchorCtr="0"/>
                       </wps:wsp>
                     </wpg:wgp>
                   </a:graphicData>
@@ -276,39 +277,102 @@
               </wp:inline>
             </w:drawing>
           </mc:Choice>
-          <mc:Fallback xmlns:dgm="http://schemas.openxmlformats.org/drawingml/2006/diagram" xmlns:lc="http://schemas.openxmlformats.org/drawingml/2006/lockedCanvas" xmlns:c="http://schemas.openxmlformats.org/drawingml/2006/chart" xmlns:pic="http://schemas.openxmlformats.org/drawingml/2006/picture" xmlns:a="http://schemas.openxmlformats.org/drawingml/2006/main" xmlns:sl="http://schemas.openxmlformats.org/schemaLibrary/2006/main">
-            <w:drawing>
-              <wp:inline distB="114300" distT="114300" distL="114300" distR="114300">
-                <wp:extent cx="5943600" cy="2953933"/>
-                <wp:effectExtent b="0" l="0" r="0" t="0"/>
-                <wp:docPr id="6" name="image11.png"/>
-                <a:graphic>
-                  <a:graphicData uri="http://schemas.openxmlformats.org/drawingml/2006/picture">
-                    <pic:pic>
-                      <pic:nvPicPr>
-                        <pic:cNvPr id="0" name="image11.png"/>
-                        <pic:cNvPicPr preferRelativeResize="0"/>
-                      </pic:nvPicPr>
-                      <pic:blipFill>
-                        <a:blip r:embed="rId7"/>
-                        <a:srcRect/>
-                        <a:stretch>
-                          <a:fillRect/>
-                        </a:stretch>
-                      </pic:blipFill>
-                      <pic:spPr>
-                        <a:xfrm>
-                          <a:off x="0" y="0"/>
-                          <a:ext cx="5943600" cy="2953933"/>
-                        </a:xfrm>
-                        <a:prstGeom prst="rect"/>
-                        <a:ln/>
-                      </pic:spPr>
-                    </pic:pic>
-                  </a:graphicData>
-                </a:graphic>
-              </wp:inline>
-            </w:drawing>
+          <mc:Fallback>
+            <w:pict>
+              <v:group w14:anchorId="2CEAEE53" id="Group 6" o:spid="_x0000_s1026" style="width:468pt;height:232.6pt;mso-position-horizontal-relative:char;mso-position-vertical-relative:line" coordorigin="1524,1524" coordsize="94908,47081" o:gfxdata="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">
+                <v:shapetype id="_x0000_t75" coordsize="21600,21600" o:spt="75" o:preferrelative="t" path="m@4@5l@4@11@9@11@9@5xe" filled="f" stroked="f">
+                  <v:stroke joinstyle="miter"/>
+                  <v:formulas>
+                    <v:f eqn="if lineDrawn pixelLineWidth 0"/>
+                    <v:f eqn="sum @0 1 0"/>
+                    <v:f eqn="sum 0 0 @1"/>
+                    <v:f eqn="prod @2 1 2"/>
+                    <v:f eqn="prod @3 21600 pixelWidth"/>
+                    <v:f eqn="prod @3 21600 pixelHeight"/>
+                    <v:f eqn="sum @0 0 1"/>
+                    <v:f eqn="prod @6 1 2"/>
+                    <v:f eqn="prod @7 21600 pixelWidth"/>
+                    <v:f eqn="sum @8 21600 0"/>
+                    <v:f eqn="prod @7 21600 pixelHeight"/>
+                    <v:f eqn="sum @10 21600 0"/>
+                  </v:formulas>
+                  <v:path o:extrusionok="f" gradientshapeok="t" o:connecttype="rect"/>
+                  <o:lock v:ext="edit" aspectratio="t"/>
+                </v:shapetype>
+                <v:shape id="Shape 14" o:spid="_x0000_s1027" type="#_x0000_t75" style="position:absolute;left:1524;top:1524;width:94908;height:47081;visibility:visible;mso-wrap-style:square" o:preferrelative="f" o:gfxdata="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">
+                  <v:imagedata r:id="rId6" o:title=""/>
+                </v:shape>
+                <v:oval id="Oval 1" o:spid="_x0000_s1028" style="position:absolute;left:89029;top:42574;width:4383;height:3993;visibility:visible;mso-wrap-style:square;v-text-anchor:middle" o:gfxdata="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" filled="f" strokecolor="red" strokeweight="1.5pt">
+                  <v:stroke startarrowwidth="narrow" startarrowlength="short" endarrowwidth="narrow" endarrowlength="short"/>
+                  <v:textbox inset="2.53958mm,2.53958mm,2.53958mm,2.53958mm">
+                    <w:txbxContent>
+                      <w:p>
+                        <w:pPr>
+                          <w:spacing w:line="240" w:lineRule="auto"/>
+                          <w:textDirection w:val="btLr"/>
+                        </w:pPr>
+                      </w:p>
+                    </w:txbxContent>
+                  </v:textbox>
+                </v:oval>
+                <v:shapetype id="_x0000_t202" coordsize="21600,21600" o:spt="202" path="m,l,21600r21600,l21600,xe">
+                  <v:stroke joinstyle="miter"/>
+                  <v:path gradientshapeok="t" o:connecttype="rect"/>
+                </v:shapetype>
+                <v:shape id="Text Box 2" o:spid="_x0000_s1029" type="#_x0000_t202" style="position:absolute;left:44806;top:34140;width:2337;height:3021;visibility:visible;mso-wrap-style:square;v-text-anchor:top" o:gfxdata="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" stroked="f">
+                  <v:textbox inset="0,0,0,0">
+                    <w:txbxContent>
+                      <w:p>
+                        <w:pPr>
+                          <w:spacing w:line="240" w:lineRule="auto"/>
+                          <w:textDirection w:val="btLr"/>
+                        </w:pPr>
+                        <w:r>
+                          <w:rPr>
+                            <w:color w:val="000000"/>
+                            <w:sz w:val="28"/>
+                          </w:rPr>
+                          <w:t>1</w:t>
+                        </w:r>
+                      </w:p>
+                    </w:txbxContent>
+                  </v:textbox>
+                </v:shape>
+                <v:oval id="Oval 3" o:spid="_x0000_s1030" style="position:absolute;left:25909;top:26591;width:18897;height:15984;visibility:visible;mso-wrap-style:square;v-text-anchor:middle" o:gfxdata="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" filled="f" strokecolor="red" strokeweight="1.5pt">
+                  <v:stroke startarrowwidth="narrow" startarrowlength="short" endarrowwidth="narrow" endarrowlength="short"/>
+                  <v:textbox inset="2.53958mm,2.53958mm,2.53958mm,2.53958mm">
+                    <w:txbxContent>
+                      <w:p>
+                        <w:pPr>
+                          <w:spacing w:line="240" w:lineRule="auto"/>
+                          <w:textDirection w:val="btLr"/>
+                        </w:pPr>
+                      </w:p>
+                    </w:txbxContent>
+                  </v:textbox>
+                </v:oval>
+                <v:shape id="Text Box 4" o:spid="_x0000_s1031" type="#_x0000_t202" style="position:absolute;left:86692;top:43060;width:2337;height:3021;visibility:visible;mso-wrap-style:square;v-text-anchor:top" o:gfxdata="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" stroked="f">
+                  <v:textbox inset="0,0,0,0">
+                    <w:txbxContent>
+                      <w:p>
+                        <w:pPr>
+                          <w:spacing w:line="240" w:lineRule="auto"/>
+                          <w:textDirection w:val="btLr"/>
+                        </w:pPr>
+                        <w:r>
+                          <w:rPr>
+                            <w:color w:val="000000"/>
+                            <w:sz w:val="28"/>
+                          </w:rPr>
+                          <w:t>2</w:t>
+                        </w:r>
+                      </w:p>
+                    </w:txbxContent>
+                  </v:textbox>
+                </v:shape>
+                <w10:anchorlock/>
+              </v:group>
+            </w:pict>
           </mc:Fallback>
         </mc:AlternateContent>
       </w:r>
@@ -415,14 +479,15 @@
       <w:r>
         <w:rPr>
           <w:noProof/>
+          <w:lang w:val="en-CA" w:eastAsia="en-CA"/>
         </w:rPr>
         <mc:AlternateContent>
           <mc:Choice Requires="wpg">
             <w:drawing>
-              <wp:inline distT="114300" distB="114300" distL="114300" distR="114300" wp14:anchorId="7794FC4B" wp14:editId="299FC81A">
+              <wp:inline distT="114300" distB="114300" distL="114300" distR="114300" wp14:anchorId="7794FC4B" wp14:editId="5D14D127">
                 <wp:extent cx="5943600" cy="4040975"/>
-                <wp:effectExtent l="0" t="0" r="0" b="0"/>
-                <wp:docPr id="12" name=""/>
+                <wp:effectExtent l="0" t="0" r="0" b="17145"/>
+                <wp:docPr id="12" name="Group 12"/>
                 <wp:cNvGraphicFramePr/>
                 <a:graphic xmlns:a="http://schemas.openxmlformats.org/drawingml/2006/main">
                   <a:graphicData uri="http://schemas.microsoft.com/office/word/2010/wordprocessingGroup">
@@ -442,7 +507,7 @@
                           <pic:cNvPicPr preferRelativeResize="0"/>
                         </pic:nvPicPr>
                         <pic:blipFill>
-                          <a:blip r:embed="rId8">
+                          <a:blip r:embed="rId7">
                             <a:alphaModFix/>
                           </a:blip>
                           <a:stretch>
@@ -536,8 +601,8 @@
                         <wps:cNvSpPr txBox="1"/>
                         <wps:spPr>
                           <a:xfrm>
-                            <a:off x="798725" y="2912450"/>
-                            <a:ext cx="233700" cy="302100"/>
+                            <a:off x="798726" y="2912129"/>
+                            <a:ext cx="138144" cy="255901"/>
                           </a:xfrm>
                           <a:prstGeom prst="rect">
                             <a:avLst/>
@@ -566,7 +631,7 @@
                             </w:p>
                           </w:txbxContent>
                         </wps:txbx>
-                        <wps:bodyPr spcFirstLastPara="1" wrap="square" lIns="91425" tIns="91425" rIns="91425" bIns="91425" anchor="t" anchorCtr="0"/>
+                        <wps:bodyPr spcFirstLastPara="1" wrap="square" lIns="0" tIns="0" rIns="0" bIns="0" anchor="t" anchorCtr="0"/>
                       </wps:wsp>
                       <wps:wsp>
                         <wps:cNvPr id="9" name="Text Box 9"/>
@@ -603,7 +668,7 @@
                             </w:p>
                           </w:txbxContent>
                         </wps:txbx>
-                        <wps:bodyPr spcFirstLastPara="1" wrap="square" lIns="91425" tIns="91425" rIns="91425" bIns="91425" anchor="t" anchorCtr="0"/>
+                        <wps:bodyPr spcFirstLastPara="1" wrap="square" lIns="0" tIns="0" rIns="0" bIns="0" anchor="t" anchorCtr="0"/>
                       </wps:wsp>
                       <wps:wsp>
                         <wps:cNvPr id="10" name="Oval 10"/>
@@ -674,7 +739,7 @@
                             </w:p>
                           </w:txbxContent>
                         </wps:txbx>
-                        <wps:bodyPr spcFirstLastPara="1" wrap="square" lIns="91425" tIns="91425" rIns="91425" bIns="91425" anchor="t" anchorCtr="0"/>
+                        <wps:bodyPr spcFirstLastPara="1" wrap="square" lIns="0" tIns="0" rIns="0" bIns="0" anchor="t" anchorCtr="0"/>
                       </wps:wsp>
                     </wpg:wgp>
                   </a:graphicData>
@@ -682,39 +747,111 @@
               </wp:inline>
             </w:drawing>
           </mc:Choice>
-          <mc:Fallback xmlns:dgm="http://schemas.openxmlformats.org/drawingml/2006/diagram" xmlns:lc="http://schemas.openxmlformats.org/drawingml/2006/lockedCanvas" xmlns:c="http://schemas.openxmlformats.org/drawingml/2006/chart" xmlns:pic="http://schemas.openxmlformats.org/drawingml/2006/picture" xmlns:a="http://schemas.openxmlformats.org/drawingml/2006/main" xmlns:sl="http://schemas.openxmlformats.org/schemaLibrary/2006/main">
-            <w:drawing>
-              <wp:inline distB="114300" distT="114300" distL="114300" distR="114300">
-                <wp:extent cx="5943600" cy="4040975"/>
-                <wp:effectExtent b="0" l="0" r="0" t="0"/>
-                <wp:docPr id="12" name="image17.png"/>
-                <a:graphic>
-                  <a:graphicData uri="http://schemas.openxmlformats.org/drawingml/2006/picture">
-                    <pic:pic>
-                      <pic:nvPicPr>
-                        <pic:cNvPr id="0" name="image17.png"/>
-                        <pic:cNvPicPr preferRelativeResize="0"/>
-                      </pic:nvPicPr>
-                      <pic:blipFill>
-                        <a:blip r:embed="rId9"/>
-                        <a:srcRect/>
-                        <a:stretch>
-                          <a:fillRect/>
-                        </a:stretch>
-                      </pic:blipFill>
-                      <pic:spPr>
-                        <a:xfrm>
-                          <a:off x="0" y="0"/>
-                          <a:ext cx="5943600" cy="4040975"/>
-                        </a:xfrm>
-                        <a:prstGeom prst="rect"/>
-                        <a:ln/>
-                      </pic:spPr>
-                    </pic:pic>
-                  </a:graphicData>
-                </a:graphic>
-              </wp:inline>
-            </w:drawing>
+          <mc:Fallback>
+            <w:pict>
+              <v:group w14:anchorId="7794FC4B" id="Group 12" o:spid="_x0000_s1032" style="width:468pt;height:318.2pt;mso-position-horizontal-relative:char;mso-position-vertical-relative:line" coordorigin="1524,1524" coordsize="67056,45529" o:gfxdata="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">
+                <v:shape id="Shape 21" o:spid="_x0000_s1033" type="#_x0000_t75" style="position:absolute;left:1524;top:1524;width:67056;height:45529;visibility:visible;mso-wrap-style:square" o:preferrelative="f" o:gfxdata="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">
+                  <v:imagedata r:id="rId8" o:title=""/>
+                </v:shape>
+                <v:oval id="Oval 5" o:spid="_x0000_s1034" style="position:absolute;left:3214;top:30975;width:4383;height:3993;visibility:visible;mso-wrap-style:square;v-text-anchor:middle" o:gfxdata="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" filled="f" strokecolor="red" strokeweight="1.5pt">
+                  <v:stroke startarrowwidth="narrow" startarrowlength="short" endarrowwidth="narrow" endarrowlength="short"/>
+                  <v:textbox inset="2.53958mm,2.53958mm,2.53958mm,2.53958mm">
+                    <w:txbxContent>
+                      <w:p>
+                        <w:pPr>
+                          <w:spacing w:line="240" w:lineRule="auto"/>
+                          <w:textDirection w:val="btLr"/>
+                        </w:pPr>
+                      </w:p>
+                    </w:txbxContent>
+                  </v:textbox>
+                </v:oval>
+                <v:oval id="Oval 7" o:spid="_x0000_s1035" style="position:absolute;left:40034;top:43060;width:17532;height:3993;visibility:visible;mso-wrap-style:square;v-text-anchor:middle" o:gfxdata="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" filled="f" strokecolor="red" strokeweight="1.5pt">
+                  <v:stroke startarrowwidth="narrow" startarrowlength="short" endarrowwidth="narrow" endarrowlength="short"/>
+                  <v:textbox inset="2.53958mm,2.53958mm,2.53958mm,2.53958mm">
+                    <w:txbxContent>
+                      <w:p>
+                        <w:pPr>
+                          <w:spacing w:line="240" w:lineRule="auto"/>
+                          <w:textDirection w:val="btLr"/>
+                        </w:pPr>
+                      </w:p>
+                    </w:txbxContent>
+                  </v:textbox>
+                </v:oval>
+                <v:shape id="Text Box 8" o:spid="_x0000_s1036" type="#_x0000_t202" style="position:absolute;left:7987;top:29121;width:1381;height:2559;visibility:visible;mso-wrap-style:square;v-text-anchor:top" o:gfxdata="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" stroked="f">
+                  <v:textbox inset="0,0,0,0">
+                    <w:txbxContent>
+                      <w:p>
+                        <w:pPr>
+                          <w:spacing w:line="240" w:lineRule="auto"/>
+                          <w:textDirection w:val="btLr"/>
+                        </w:pPr>
+                        <w:r>
+                          <w:rPr>
+                            <w:color w:val="000000"/>
+                            <w:sz w:val="28"/>
+                          </w:rPr>
+                          <w:t>1</w:t>
+                        </w:r>
+                      </w:p>
+                    </w:txbxContent>
+                  </v:textbox>
+                </v:shape>
+                <v:shape id="Text Box 9" o:spid="_x0000_s1037" type="#_x0000_t202" style="position:absolute;left:57566;top:43060;width:2337;height:3021;visibility:visible;mso-wrap-style:square;v-text-anchor:top" o:gfxdata="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" stroked="f">
+                  <v:textbox inset="0,0,0,0">
+                    <w:txbxContent>
+                      <w:p>
+                        <w:pPr>
+                          <w:spacing w:line="240" w:lineRule="auto"/>
+                          <w:textDirection w:val="btLr"/>
+                        </w:pPr>
+                        <w:r>
+                          <w:rPr>
+                            <w:color w:val="000000"/>
+                            <w:sz w:val="28"/>
+                          </w:rPr>
+                          <w:t>3</w:t>
+                        </w:r>
+                      </w:p>
+                    </w:txbxContent>
+                  </v:textbox>
+                </v:shape>
+                <v:oval id="Oval 10" o:spid="_x0000_s1038" style="position:absolute;left:49578;top:14096;width:17532;height:28275;visibility:visible;mso-wrap-style:square;v-text-anchor:middle" o:gfxdata="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" filled="f" strokecolor="red" strokeweight="1.5pt">
+                  <v:stroke startarrowwidth="narrow" startarrowlength="short" endarrowwidth="narrow" endarrowlength="short"/>
+                  <v:textbox inset="2.53958mm,2.53958mm,2.53958mm,2.53958mm">
+                    <w:txbxContent>
+                      <w:p>
+                        <w:pPr>
+                          <w:spacing w:line="240" w:lineRule="auto"/>
+                          <w:textDirection w:val="btLr"/>
+                        </w:pPr>
+                      </w:p>
+                    </w:txbxContent>
+                  </v:textbox>
+                </v:oval>
+                <v:shape id="Text Box 11" o:spid="_x0000_s1039" type="#_x0000_t202" style="position:absolute;left:46431;top:24713;width:2337;height:3021;visibility:visible;mso-wrap-style:square;v-text-anchor:top" o:gfxdata="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" stroked="f">
+                  <v:textbox inset="0,0,0,0">
+                    <w:txbxContent>
+                      <w:p>
+                        <w:pPr>
+                          <w:spacing w:line="240" w:lineRule="auto"/>
+                          <w:textDirection w:val="btLr"/>
+                        </w:pPr>
+                        <w:r>
+                          <w:rPr>
+                            <w:color w:val="000000"/>
+                            <w:sz w:val="28"/>
+                          </w:rPr>
+                          <w:t>2</w:t>
+                        </w:r>
+                      </w:p>
+                    </w:txbxContent>
+                  </v:textbox>
+                </v:shape>
+                <w10:anchorlock/>
+              </v:group>
+            </w:pict>
           </mc:Fallback>
         </mc:AlternateContent>
       </w:r>
@@ -849,14 +986,15 @@
       <w:r>
         <w:rPr>
           <w:noProof/>
+          <w:lang w:val="en-CA" w:eastAsia="en-CA"/>
         </w:rPr>
         <mc:AlternateContent>
           <mc:Choice Requires="wpg">
             <w:drawing>
-              <wp:inline distT="114300" distB="114300" distL="114300" distR="114300" wp14:anchorId="71CC54D9" wp14:editId="46E00D01">
+              <wp:inline distT="114300" distB="114300" distL="114300" distR="114300" wp14:anchorId="71CC54D9" wp14:editId="14791CC6">
                 <wp:extent cx="5943600" cy="1959782"/>
-                <wp:effectExtent l="0" t="0" r="0" b="0"/>
-                <wp:docPr id="10" name=""/>
+                <wp:effectExtent l="0" t="0" r="19050" b="21590"/>
+                <wp:docPr id="13" name="Group 13"/>
                 <wp:cNvGraphicFramePr/>
                 <a:graphic xmlns:a="http://schemas.openxmlformats.org/drawingml/2006/main">
                   <a:graphicData uri="http://schemas.microsoft.com/office/word/2010/wordprocessingGroup">
@@ -872,11 +1010,11 @@
                       </wpg:grpSpPr>
                       <pic:pic xmlns:pic="http://schemas.openxmlformats.org/drawingml/2006/picture">
                         <pic:nvPicPr>
-                          <pic:cNvPr id="20" name="Shape 20"/>
+                          <pic:cNvPr id="15" name="Shape 20"/>
                           <pic:cNvPicPr preferRelativeResize="0"/>
                         </pic:nvPicPr>
                         <pic:blipFill>
-                          <a:blip r:embed="rId10">
+                          <a:blip r:embed="rId9">
                             <a:alphaModFix/>
                           </a:blip>
                           <a:stretch>
@@ -898,7 +1036,7 @@
                         </pic:spPr>
                       </pic:pic>
                       <wps:wsp>
-                        <wps:cNvPr id="15" name="Oval 15"/>
+                        <wps:cNvPr id="16" name="Oval 16"/>
                         <wps:cNvSpPr/>
                         <wps:spPr>
                           <a:xfrm>
@@ -932,12 +1070,12 @@
                         <wps:bodyPr spcFirstLastPara="1" wrap="square" lIns="91425" tIns="91425" rIns="91425" bIns="91425" anchor="ctr" anchorCtr="0"/>
                       </wps:wsp>
                       <wps:wsp>
-                        <wps:cNvPr id="16" name="Text Box 16"/>
+                        <wps:cNvPr id="17" name="Text Box 17"/>
                         <wps:cNvSpPr txBox="1"/>
                         <wps:spPr>
                           <a:xfrm>
-                            <a:off x="6809400" y="1782550"/>
-                            <a:ext cx="233700" cy="302100"/>
+                            <a:off x="6809401" y="1782407"/>
+                            <a:ext cx="154691" cy="285720"/>
                           </a:xfrm>
                           <a:prstGeom prst="rect">
                             <a:avLst/>
@@ -966,10 +1104,10 @@
                             </w:p>
                           </w:txbxContent>
                         </wps:txbx>
-                        <wps:bodyPr spcFirstLastPara="1" wrap="square" lIns="91425" tIns="91425" rIns="91425" bIns="91425" anchor="t" anchorCtr="0"/>
+                        <wps:bodyPr spcFirstLastPara="1" wrap="square" lIns="0" tIns="0" rIns="0" bIns="0" anchor="t" anchorCtr="0"/>
                       </wps:wsp>
                       <wps:wsp>
-                        <wps:cNvPr id="17" name="Oval 17"/>
+                        <wps:cNvPr id="18" name="Oval 18"/>
                         <wps:cNvSpPr/>
                         <wps:spPr>
                           <a:xfrm>
@@ -1003,7 +1141,7 @@
                         <wps:bodyPr spcFirstLastPara="1" wrap="square" lIns="91425" tIns="91425" rIns="91425" bIns="91425" anchor="ctr" anchorCtr="0"/>
                       </wps:wsp>
                       <wps:wsp>
-                        <wps:cNvPr id="18" name="Text Box 18"/>
+                        <wps:cNvPr id="19" name="Text Box 19"/>
                         <wps:cNvSpPr txBox="1"/>
                         <wps:spPr>
                           <a:xfrm>
@@ -1037,7 +1175,7 @@
                             </w:p>
                           </w:txbxContent>
                         </wps:txbx>
-                        <wps:bodyPr spcFirstLastPara="1" wrap="square" lIns="91425" tIns="91425" rIns="91425" bIns="91425" anchor="t" anchorCtr="0"/>
+                        <wps:bodyPr spcFirstLastPara="1" wrap="square" lIns="0" tIns="0" rIns="0" bIns="0" anchor="t" anchorCtr="0"/>
                       </wps:wsp>
                     </wpg:wgp>
                   </a:graphicData>
@@ -1045,39 +1183,79 @@
               </wp:inline>
             </w:drawing>
           </mc:Choice>
-          <mc:Fallback xmlns:dgm="http://schemas.openxmlformats.org/drawingml/2006/diagram" xmlns:lc="http://schemas.openxmlformats.org/drawingml/2006/lockedCanvas" xmlns:c="http://schemas.openxmlformats.org/drawingml/2006/chart" xmlns:pic="http://schemas.openxmlformats.org/drawingml/2006/picture" xmlns:a="http://schemas.openxmlformats.org/drawingml/2006/main" xmlns:sl="http://schemas.openxmlformats.org/schemaLibrary/2006/main">
-            <w:drawing>
-              <wp:inline distB="114300" distT="114300" distL="114300" distR="114300">
-                <wp:extent cx="5943600" cy="1959782"/>
-                <wp:effectExtent b="0" l="0" r="0" t="0"/>
-                <wp:docPr id="10" name="image15.png"/>
-                <a:graphic>
-                  <a:graphicData uri="http://schemas.openxmlformats.org/drawingml/2006/picture">
-                    <pic:pic>
-                      <pic:nvPicPr>
-                        <pic:cNvPr id="0" name="image15.png"/>
-                        <pic:cNvPicPr preferRelativeResize="0"/>
-                      </pic:nvPicPr>
-                      <pic:blipFill>
-                        <a:blip r:embed="rId11"/>
-                        <a:srcRect/>
-                        <a:stretch>
-                          <a:fillRect/>
-                        </a:stretch>
-                      </pic:blipFill>
-                      <pic:spPr>
-                        <a:xfrm>
-                          <a:off x="0" y="0"/>
-                          <a:ext cx="5943600" cy="1959782"/>
-                        </a:xfrm>
-                        <a:prstGeom prst="rect"/>
-                        <a:ln/>
-                      </pic:spPr>
-                    </pic:pic>
-                  </a:graphicData>
-                </a:graphic>
-              </wp:inline>
-            </w:drawing>
+          <mc:Fallback>
+            <w:pict>
+              <v:group w14:anchorId="71CC54D9" id="Group 13" o:spid="_x0000_s1040" style="width:468pt;height:154.3pt;mso-position-horizontal-relative:char;mso-position-vertical-relative:line" coordorigin=",1524" coordsize="70431,23050" o:gfxdata="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">
+                <v:shape id="Shape 20" o:spid="_x0000_s1041" type="#_x0000_t75" style="position:absolute;left:1524;top:1524;width:68906;height:23050;visibility:visible;mso-wrap-style:square" o:preferrelative="f" o:gfxdata="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">
+                  <v:imagedata r:id="rId10" o:title=""/>
+                </v:shape>
+                <v:oval id="Oval 16" o:spid="_x0000_s1042" style="position:absolute;left:48768;top:5545;width:21663;height:14883;visibility:visible;mso-wrap-style:square;v-text-anchor:middle" o:gfxdata="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" filled="f" strokecolor="red" strokeweight="1.5pt">
+                  <v:stroke startarrowwidth="narrow" startarrowlength="short" endarrowwidth="narrow" endarrowlength="short"/>
+                  <v:textbox inset="2.53958mm,2.53958mm,2.53958mm,2.53958mm">
+                    <w:txbxContent>
+                      <w:p>
+                        <w:pPr>
+                          <w:spacing w:line="240" w:lineRule="auto"/>
+                          <w:textDirection w:val="btLr"/>
+                        </w:pPr>
+                      </w:p>
+                    </w:txbxContent>
+                  </v:textbox>
+                </v:oval>
+                <v:shape id="Text Box 17" o:spid="_x0000_s1043" type="#_x0000_t202" style="position:absolute;left:68094;top:17824;width:1546;height:2857;visibility:visible;mso-wrap-style:square;v-text-anchor:top" o:gfxdata="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" stroked="f">
+                  <v:textbox inset="0,0,0,0">
+                    <w:txbxContent>
+                      <w:p>
+                        <w:pPr>
+                          <w:spacing w:line="240" w:lineRule="auto"/>
+                          <w:textDirection w:val="btLr"/>
+                        </w:pPr>
+                        <w:r>
+                          <w:rPr>
+                            <w:color w:val="000000"/>
+                            <w:sz w:val="28"/>
+                          </w:rPr>
+                          <w:t>1</w:t>
+                        </w:r>
+                      </w:p>
+                    </w:txbxContent>
+                  </v:textbox>
+                </v:shape>
+                <v:oval id="Oval 18" o:spid="_x0000_s1044" style="position:absolute;top:2262;width:47826;height:22311;visibility:visible;mso-wrap-style:square;v-text-anchor:middle" o:gfxdata="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" filled="f" strokecolor="red" strokeweight="1.5pt">
+                  <v:stroke startarrowwidth="narrow" startarrowlength="short" endarrowwidth="narrow" endarrowlength="short"/>
+                  <v:textbox inset="2.53958mm,2.53958mm,2.53958mm,2.53958mm">
+                    <w:txbxContent>
+                      <w:p>
+                        <w:pPr>
+                          <w:spacing w:line="240" w:lineRule="auto"/>
+                          <w:textDirection w:val="btLr"/>
+                        </w:pPr>
+                      </w:p>
+                    </w:txbxContent>
+                  </v:textbox>
+                </v:oval>
+                <v:shape id="Text Box 19" o:spid="_x0000_s1045" type="#_x0000_t202" style="position:absolute;left:43898;top:20427;width:2337;height:3021;visibility:visible;mso-wrap-style:square;v-text-anchor:top" o:gfxdata="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" stroked="f">
+                  <v:textbox inset="0,0,0,0">
+                    <w:txbxContent>
+                      <w:p>
+                        <w:pPr>
+                          <w:spacing w:line="240" w:lineRule="auto"/>
+                          <w:textDirection w:val="btLr"/>
+                        </w:pPr>
+                        <w:r>
+                          <w:rPr>
+                            <w:color w:val="000000"/>
+                            <w:sz w:val="28"/>
+                          </w:rPr>
+                          <w:t>2</w:t>
+                        </w:r>
+                      </w:p>
+                    </w:txbxContent>
+                  </v:textbox>
+                </v:shape>
+                <w10:anchorlock/>
+              </v:group>
+            </w:pict>
           </mc:Fallback>
         </mc:AlternateContent>
       </w:r>
@@ -1143,14 +1321,15 @@
       <w:r>
         <w:rPr>
           <w:noProof/>
+          <w:lang w:val="en-CA" w:eastAsia="en-CA"/>
         </w:rPr>
         <mc:AlternateContent>
           <mc:Choice Requires="wpg">
             <w:drawing>
-              <wp:inline distT="114300" distB="114300" distL="114300" distR="114300" wp14:anchorId="1C5FC917" wp14:editId="21B23626">
-                <wp:extent cx="5943600" cy="4586701"/>
-                <wp:effectExtent l="0" t="0" r="0" b="0"/>
-                <wp:docPr id="4" name=""/>
+              <wp:inline distT="114300" distB="114300" distL="114300" distR="114300" wp14:anchorId="1C5FC917" wp14:editId="28D96251">
+                <wp:extent cx="6010275" cy="4634275"/>
+                <wp:effectExtent l="0" t="0" r="9525" b="0"/>
+                <wp:docPr id="20" name="Group 20"/>
                 <wp:cNvGraphicFramePr/>
                 <a:graphic xmlns:a="http://schemas.openxmlformats.org/drawingml/2006/main">
                   <a:graphicData uri="http://schemas.microsoft.com/office/word/2010/wordprocessingGroup">
@@ -1159,9 +1338,9 @@
                       <wpg:grpSpPr>
                         <a:xfrm>
                           <a:off x="0" y="0"/>
-                          <a:ext cx="5943600" cy="4586701"/>
+                          <a:ext cx="6010275" cy="4634275"/>
                           <a:chOff x="152400" y="152400"/>
-                          <a:chExt cx="5906900" cy="4552950"/>
+                          <a:chExt cx="5973163" cy="4600174"/>
                         </a:xfrm>
                       </wpg:grpSpPr>
                       <wps:wsp>
@@ -1169,7 +1348,7 @@
                         <wps:cNvSpPr txBox="1"/>
                         <wps:spPr>
                           <a:xfrm>
-                            <a:off x="5825600" y="4403200"/>
+                            <a:off x="5891863" y="4450474"/>
                             <a:ext cx="233700" cy="302100"/>
                           </a:xfrm>
                           <a:prstGeom prst="rect">
@@ -1199,7 +1378,7 @@
                             </w:p>
                           </w:txbxContent>
                         </wps:txbx>
-                        <wps:bodyPr spcFirstLastPara="1" wrap="square" lIns="91425" tIns="91425" rIns="91425" bIns="91425" anchor="t" anchorCtr="0"/>
+                        <wps:bodyPr spcFirstLastPara="1" wrap="square" lIns="0" tIns="0" rIns="0" bIns="0" anchor="t" anchorCtr="0"/>
                       </wps:wsp>
                       <pic:pic xmlns:pic="http://schemas.openxmlformats.org/drawingml/2006/picture">
                         <pic:nvPicPr>
@@ -1207,7 +1386,7 @@
                           <pic:cNvPicPr preferRelativeResize="0"/>
                         </pic:nvPicPr>
                         <pic:blipFill>
-                          <a:blip r:embed="rId12">
+                          <a:blip r:embed="rId11">
                             <a:alphaModFix/>
                           </a:blip>
                           <a:stretch>
@@ -1331,7 +1510,7 @@
                             </w:p>
                           </w:txbxContent>
                         </wps:txbx>
-                        <wps:bodyPr spcFirstLastPara="1" wrap="square" lIns="91425" tIns="91425" rIns="91425" bIns="91425" anchor="t" anchorCtr="0"/>
+                        <wps:bodyPr spcFirstLastPara="1" wrap="square" lIns="0" tIns="0" rIns="0" bIns="0" anchor="t" anchorCtr="0"/>
                       </wps:wsp>
                     </wpg:wgp>
                   </a:graphicData>
@@ -1339,39 +1518,79 @@
               </wp:inline>
             </w:drawing>
           </mc:Choice>
-          <mc:Fallback xmlns:dgm="http://schemas.openxmlformats.org/drawingml/2006/diagram" xmlns:lc="http://schemas.openxmlformats.org/drawingml/2006/lockedCanvas" xmlns:c="http://schemas.openxmlformats.org/drawingml/2006/chart" xmlns:pic="http://schemas.openxmlformats.org/drawingml/2006/picture" xmlns:a="http://schemas.openxmlformats.org/drawingml/2006/main" xmlns:sl="http://schemas.openxmlformats.org/schemaLibrary/2006/main">
-            <w:drawing>
-              <wp:inline distB="114300" distT="114300" distL="114300" distR="114300">
-                <wp:extent cx="5943600" cy="4586701"/>
-                <wp:effectExtent b="0" l="0" r="0" t="0"/>
-                <wp:docPr id="4" name="image5.png"/>
-                <a:graphic>
-                  <a:graphicData uri="http://schemas.openxmlformats.org/drawingml/2006/picture">
-                    <pic:pic>
-                      <pic:nvPicPr>
-                        <pic:cNvPr id="0" name="image5.png"/>
-                        <pic:cNvPicPr preferRelativeResize="0"/>
-                      </pic:nvPicPr>
-                      <pic:blipFill>
-                        <a:blip r:embed="rId13"/>
-                        <a:srcRect/>
-                        <a:stretch>
-                          <a:fillRect/>
-                        </a:stretch>
-                      </pic:blipFill>
-                      <pic:spPr>
-                        <a:xfrm>
-                          <a:off x="0" y="0"/>
-                          <a:ext cx="5943600" cy="4586701"/>
-                        </a:xfrm>
-                        <a:prstGeom prst="rect"/>
-                        <a:ln/>
-                      </pic:spPr>
-                    </pic:pic>
-                  </a:graphicData>
-                </a:graphic>
-              </wp:inline>
-            </w:drawing>
+          <mc:Fallback>
+            <w:pict>
+              <v:group w14:anchorId="1C5FC917" id="Group 20" o:spid="_x0000_s1046" style="width:473.25pt;height:364.9pt;mso-position-horizontal-relative:char;mso-position-vertical-relative:line" coordorigin="1524,1524" coordsize="59731,46001" o:gfxdata="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">
+                <v:shape id="Text Box 22" o:spid="_x0000_s1047" type="#_x0000_t202" style="position:absolute;left:58918;top:44504;width:2337;height:3021;visibility:visible;mso-wrap-style:square;v-text-anchor:top" o:gfxdata="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" stroked="f">
+                  <v:textbox inset="0,0,0,0">
+                    <w:txbxContent>
+                      <w:p>
+                        <w:pPr>
+                          <w:spacing w:line="240" w:lineRule="auto"/>
+                          <w:textDirection w:val="btLr"/>
+                        </w:pPr>
+                        <w:r>
+                          <w:rPr>
+                            <w:color w:val="000000"/>
+                            <w:sz w:val="28"/>
+                          </w:rPr>
+                          <w:t>3</w:t>
+                        </w:r>
+                      </w:p>
+                    </w:txbxContent>
+                  </v:textbox>
+                </v:shape>
+                <v:shape id="Shape 13" o:spid="_x0000_s1048" type="#_x0000_t75" style="position:absolute;left:1524;top:1524;width:57225;height:45529;visibility:visible;mso-wrap-style:square" o:preferrelative="f" o:gfxdata="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">
+                  <v:imagedata r:id="rId12" o:title=""/>
+                </v:shape>
+                <v:oval id="Oval 24" o:spid="_x0000_s1049" style="position:absolute;left:56412;top:44611;width:2337;height:2442;visibility:visible;mso-wrap-style:square;v-text-anchor:middle" o:gfxdata="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" filled="f" strokecolor="red" strokeweight="1.5pt">
+                  <v:stroke startarrowwidth="narrow" startarrowlength="short" endarrowwidth="narrow" endarrowlength="short"/>
+                  <v:textbox inset="2.53958mm,2.53958mm,2.53958mm,2.53958mm">
+                    <w:txbxContent>
+                      <w:p>
+                        <w:pPr>
+                          <w:spacing w:line="240" w:lineRule="auto"/>
+                          <w:textDirection w:val="btLr"/>
+                        </w:pPr>
+                      </w:p>
+                    </w:txbxContent>
+                  </v:textbox>
+                </v:oval>
+                <v:oval id="Oval 25" o:spid="_x0000_s1050" style="position:absolute;left:28637;top:28540;width:30111;height:18513;visibility:visible;mso-wrap-style:square;v-text-anchor:middle" o:gfxdata="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" filled="f" strokecolor="red" strokeweight="1.5pt">
+                  <v:stroke startarrowwidth="narrow" startarrowlength="short" endarrowwidth="narrow" endarrowlength="short"/>
+                  <v:textbox inset="2.53958mm,2.53958mm,2.53958mm,2.53958mm">
+                    <w:txbxContent>
+                      <w:p>
+                        <w:pPr>
+                          <w:spacing w:line="240" w:lineRule="auto"/>
+                          <w:textDirection w:val="btLr"/>
+                        </w:pPr>
+                      </w:p>
+                    </w:txbxContent>
+                  </v:textbox>
+                </v:oval>
+                <v:shape id="Text Box 26" o:spid="_x0000_s1051" type="#_x0000_t202" style="position:absolute;left:28637;top:29291;width:2337;height:3021;visibility:visible;mso-wrap-style:square;v-text-anchor:top" o:gfxdata="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" stroked="f">
+                  <v:textbox inset="0,0,0,0">
+                    <w:txbxContent>
+                      <w:p>
+                        <w:pPr>
+                          <w:spacing w:line="240" w:lineRule="auto"/>
+                          <w:textDirection w:val="btLr"/>
+                        </w:pPr>
+                        <w:r>
+                          <w:rPr>
+                            <w:color w:val="000000"/>
+                            <w:sz w:val="28"/>
+                          </w:rPr>
+                          <w:t>4</w:t>
+                        </w:r>
+                      </w:p>
+                    </w:txbxContent>
+                  </v:textbox>
+                </v:shape>
+                <w10:anchorlock/>
+              </v:group>
+            </w:pict>
           </mc:Fallback>
         </mc:AlternateContent>
       </w:r>
@@ -1469,8 +1688,6 @@
       <w:r>
         <w:t xml:space="preserve"> </w:t>
       </w:r>
-      <w:bookmarkStart w:id="0" w:name="_GoBack"/>
-      <w:bookmarkEnd w:id="0"/>
     </w:p>
     <w:p/>
     <w:p>
@@ -1494,14 +1711,15 @@
       <w:r>
         <w:rPr>
           <w:noProof/>
+          <w:lang w:val="en-CA" w:eastAsia="en-CA"/>
         </w:rPr>
         <mc:AlternateContent>
           <mc:Choice Requires="wpg">
             <w:drawing>
-              <wp:inline distT="114300" distB="114300" distL="114300" distR="114300" wp14:anchorId="4CD40B86" wp14:editId="7DCAE499">
+              <wp:inline distT="114300" distB="114300" distL="114300" distR="114300" wp14:anchorId="4CD40B86" wp14:editId="2347C645">
                 <wp:extent cx="4195763" cy="4558857"/>
-                <wp:effectExtent l="0" t="0" r="0" b="0"/>
-                <wp:docPr id="7" name=""/>
+                <wp:effectExtent l="0" t="0" r="0" b="13335"/>
+                <wp:docPr id="27" name="Group 27"/>
                 <wp:cNvGraphicFramePr/>
                 <a:graphic xmlns:a="http://schemas.openxmlformats.org/drawingml/2006/main">
                   <a:graphicData uri="http://schemas.microsoft.com/office/word/2010/wordprocessingGroup">
@@ -1521,7 +1739,7 @@
                           <pic:cNvPicPr preferRelativeResize="0"/>
                         </pic:nvPicPr>
                         <pic:blipFill>
-                          <a:blip r:embed="rId14">
+                          <a:blip r:embed="rId13">
                             <a:alphaModFix/>
                           </a:blip>
                           <a:stretch>
@@ -1611,7 +1829,7 @@
                             </w:p>
                           </w:txbxContent>
                         </wps:txbx>
-                        <wps:bodyPr spcFirstLastPara="1" wrap="square" lIns="91425" tIns="91425" rIns="91425" bIns="91425" anchor="t" anchorCtr="0"/>
+                        <wps:bodyPr spcFirstLastPara="1" wrap="square" lIns="0" tIns="0" rIns="0" bIns="0" anchor="t" anchorCtr="0"/>
                       </wps:wsp>
                     </wpg:wgp>
                   </a:graphicData>
@@ -1619,39 +1837,47 @@
               </wp:inline>
             </w:drawing>
           </mc:Choice>
-          <mc:Fallback xmlns:dgm="http://schemas.openxmlformats.org/drawingml/2006/diagram" xmlns:lc="http://schemas.openxmlformats.org/drawingml/2006/lockedCanvas" xmlns:c="http://schemas.openxmlformats.org/drawingml/2006/chart" xmlns:pic="http://schemas.openxmlformats.org/drawingml/2006/picture" xmlns:a="http://schemas.openxmlformats.org/drawingml/2006/main" xmlns:sl="http://schemas.openxmlformats.org/schemaLibrary/2006/main">
-            <w:drawing>
-              <wp:inline distB="114300" distT="114300" distL="114300" distR="114300">
-                <wp:extent cx="4195763" cy="4558857"/>
-                <wp:effectExtent b="0" l="0" r="0" t="0"/>
-                <wp:docPr id="7" name="image12.png"/>
-                <a:graphic>
-                  <a:graphicData uri="http://schemas.openxmlformats.org/drawingml/2006/picture">
-                    <pic:pic>
-                      <pic:nvPicPr>
-                        <pic:cNvPr id="0" name="image12.png"/>
-                        <pic:cNvPicPr preferRelativeResize="0"/>
-                      </pic:nvPicPr>
-                      <pic:blipFill>
-                        <a:blip r:embed="rId15"/>
-                        <a:srcRect/>
-                        <a:stretch>
-                          <a:fillRect/>
-                        </a:stretch>
-                      </pic:blipFill>
-                      <pic:spPr>
-                        <a:xfrm>
-                          <a:off x="0" y="0"/>
-                          <a:ext cx="4195763" cy="4558857"/>
-                        </a:xfrm>
-                        <a:prstGeom prst="rect"/>
-                        <a:ln/>
-                      </pic:spPr>
-                    </pic:pic>
-                  </a:graphicData>
-                </a:graphic>
-              </wp:inline>
-            </w:drawing>
+          <mc:Fallback>
+            <w:pict>
+              <v:group w14:anchorId="4CD40B86" id="Group 27" o:spid="_x0000_s1052" style="width:330.4pt;height:358.95pt;mso-position-horizontal-relative:char;mso-position-vertical-relative:line" coordorigin="1524,1524" coordsize="41946,45529" o:gfxdata="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">
+                <v:shape id="Shape 15" o:spid="_x0000_s1053" type="#_x0000_t75" style="position:absolute;left:1524;top:1524;width:41946;height:45529;visibility:visible;mso-wrap-style:square" o:preferrelative="f" o:gfxdata="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">
+                  <v:imagedata r:id="rId14" o:title=""/>
+                </v:shape>
+                <v:oval id="Oval 29" o:spid="_x0000_s1054" style="position:absolute;left:9318;top:42502;width:6948;height:4551;visibility:visible;mso-wrap-style:square;v-text-anchor:middle" o:gfxdata="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" filled="f" strokecolor="red" strokeweight="1.5pt">
+                  <v:stroke startarrowwidth="narrow" startarrowlength="short" endarrowwidth="narrow" endarrowlength="short"/>
+                  <v:textbox inset="2.53958mm,2.53958mm,2.53958mm,2.53958mm">
+                    <w:txbxContent>
+                      <w:p>
+                        <w:pPr>
+                          <w:spacing w:line="240" w:lineRule="auto"/>
+                          <w:textDirection w:val="btLr"/>
+                        </w:pPr>
+                      </w:p>
+                    </w:txbxContent>
+                  </v:textbox>
+                </v:oval>
+                <v:shape id="Text Box 30" o:spid="_x0000_s1055" type="#_x0000_t202" style="position:absolute;left:15397;top:40618;width:2337;height:3021;visibility:visible;mso-wrap-style:square;v-text-anchor:top" o:gfxdata="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" stroked="f">
+                  <v:textbox inset="0,0,0,0">
+                    <w:txbxContent>
+                      <w:p>
+                        <w:pPr>
+                          <w:spacing w:line="240" w:lineRule="auto"/>
+                          <w:textDirection w:val="btLr"/>
+                        </w:pPr>
+                        <w:r>
+                          <w:rPr>
+                            <w:color w:val="000000"/>
+                            <w:sz w:val="28"/>
+                          </w:rPr>
+                          <w:t>1</w:t>
+                        </w:r>
+                      </w:p>
+                    </w:txbxContent>
+                  </v:textbox>
+                </v:shape>
+                <w10:anchorlock/>
+              </v:group>
+            </w:pict>
           </mc:Fallback>
         </mc:AlternateContent>
       </w:r>
@@ -1706,15 +1932,16 @@
       <w:r>
         <w:rPr>
           <w:noProof/>
+          <w:lang w:val="en-CA" w:eastAsia="en-CA"/>
         </w:rPr>
         <w:lastRenderedPageBreak/>
         <mc:AlternateContent>
           <mc:Choice Requires="wpg">
             <w:drawing>
-              <wp:inline distT="114300" distB="114300" distL="114300" distR="114300" wp14:anchorId="6BB0C860" wp14:editId="78040262">
+              <wp:inline distT="114300" distB="114300" distL="114300" distR="114300" wp14:anchorId="6BB0C860" wp14:editId="72946CC3">
                 <wp:extent cx="2928938" cy="4541050"/>
-                <wp:effectExtent l="0" t="0" r="0" b="0"/>
-                <wp:docPr id="2" name=""/>
+                <wp:effectExtent l="0" t="0" r="5080" b="12065"/>
+                <wp:docPr id="31" name="Group 31"/>
                 <wp:cNvGraphicFramePr/>
                 <a:graphic xmlns:a="http://schemas.openxmlformats.org/drawingml/2006/main">
                   <a:graphicData uri="http://schemas.microsoft.com/office/word/2010/wordprocessingGroup">
@@ -1734,7 +1961,7 @@
                           <pic:cNvPicPr preferRelativeResize="0"/>
                         </pic:nvPicPr>
                         <pic:blipFill>
-                          <a:blip r:embed="rId16">
+                          <a:blip r:embed="rId15">
                             <a:alphaModFix/>
                           </a:blip>
                           <a:stretch>
@@ -1824,7 +2051,7 @@
                             </w:p>
                           </w:txbxContent>
                         </wps:txbx>
-                        <wps:bodyPr spcFirstLastPara="1" wrap="square" lIns="91425" tIns="91425" rIns="91425" bIns="91425" anchor="t" anchorCtr="0"/>
+                        <wps:bodyPr spcFirstLastPara="1" wrap="square" lIns="0" tIns="0" rIns="0" bIns="0" anchor="t" anchorCtr="0"/>
                       </wps:wsp>
                       <wps:wsp>
                         <wps:cNvPr id="35" name="Oval 35"/>
@@ -1895,7 +2122,7 @@
                             </w:p>
                           </w:txbxContent>
                         </wps:txbx>
-                        <wps:bodyPr spcFirstLastPara="1" wrap="square" lIns="91425" tIns="91425" rIns="91425" bIns="91425" anchor="t" anchorCtr="0"/>
+                        <wps:bodyPr spcFirstLastPara="1" wrap="square" lIns="0" tIns="0" rIns="0" bIns="0" anchor="t" anchorCtr="0"/>
                       </wps:wsp>
                     </wpg:wgp>
                   </a:graphicData>
@@ -1903,39 +2130,79 @@
               </wp:inline>
             </w:drawing>
           </mc:Choice>
-          <mc:Fallback xmlns:dgm="http://schemas.openxmlformats.org/drawingml/2006/diagram" xmlns:lc="http://schemas.openxmlformats.org/drawingml/2006/lockedCanvas" xmlns:c="http://schemas.openxmlformats.org/drawingml/2006/chart" xmlns:pic="http://schemas.openxmlformats.org/drawingml/2006/picture" xmlns:a="http://schemas.openxmlformats.org/drawingml/2006/main" xmlns:sl="http://schemas.openxmlformats.org/schemaLibrary/2006/main">
-            <w:drawing>
-              <wp:inline distB="114300" distT="114300" distL="114300" distR="114300">
-                <wp:extent cx="2928938" cy="4541050"/>
-                <wp:effectExtent b="0" l="0" r="0" t="0"/>
-                <wp:docPr id="2" name="image2.png"/>
-                <a:graphic>
-                  <a:graphicData uri="http://schemas.openxmlformats.org/drawingml/2006/picture">
-                    <pic:pic>
-                      <pic:nvPicPr>
-                        <pic:cNvPr id="0" name="image2.png"/>
-                        <pic:cNvPicPr preferRelativeResize="0"/>
-                      </pic:nvPicPr>
-                      <pic:blipFill>
-                        <a:blip r:embed="rId17"/>
-                        <a:srcRect/>
-                        <a:stretch>
-                          <a:fillRect/>
-                        </a:stretch>
-                      </pic:blipFill>
-                      <pic:spPr>
-                        <a:xfrm>
-                          <a:off x="0" y="0"/>
-                          <a:ext cx="2928938" cy="4541050"/>
-                        </a:xfrm>
-                        <a:prstGeom prst="rect"/>
-                        <a:ln/>
-                      </pic:spPr>
-                    </pic:pic>
-                  </a:graphicData>
-                </a:graphic>
-              </wp:inline>
-            </w:drawing>
+          <mc:Fallback>
+            <w:pict>
+              <v:group w14:anchorId="6BB0C860" id="Group 31" o:spid="_x0000_s1056" style="width:230.65pt;height:357.55pt;mso-position-horizontal-relative:char;mso-position-vertical-relative:line" coordorigin="1524,1524" coordsize="29590,46101" o:gfxdata="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">
+                <v:shape id="Shape 7" o:spid="_x0000_s1057" type="#_x0000_t75" style="position:absolute;left:1524;top:1524;width:29590;height:45529;visibility:visible;mso-wrap-style:square" o:preferrelative="f" o:gfxdata="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">
+                  <v:imagedata r:id="rId16" o:title=""/>
+                </v:shape>
+                <v:oval id="Oval 33" o:spid="_x0000_s1058" style="position:absolute;left:8849;top:44604;width:19869;height:3021;visibility:visible;mso-wrap-style:square;v-text-anchor:middle" o:gfxdata="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" filled="f" strokecolor="red" strokeweight="1.5pt">
+                  <v:stroke startarrowwidth="narrow" startarrowlength="short" endarrowwidth="narrow" endarrowlength="short"/>
+                  <v:textbox inset="2.53958mm,2.53958mm,2.53958mm,2.53958mm">
+                    <w:txbxContent>
+                      <w:p>
+                        <w:pPr>
+                          <w:spacing w:line="240" w:lineRule="auto"/>
+                          <w:textDirection w:val="btLr"/>
+                        </w:pPr>
+                      </w:p>
+                    </w:txbxContent>
+                  </v:textbox>
+                </v:oval>
+                <v:shape id="Text Box 34" o:spid="_x0000_s1059" type="#_x0000_t202" style="position:absolute;left:28255;top:43638;width:2337;height:3021;visibility:visible;mso-wrap-style:square;v-text-anchor:top" o:gfxdata="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" stroked="f">
+                  <v:textbox inset="0,0,0,0">
+                    <w:txbxContent>
+                      <w:p>
+                        <w:pPr>
+                          <w:spacing w:line="240" w:lineRule="auto"/>
+                          <w:textDirection w:val="btLr"/>
+                        </w:pPr>
+                        <w:r>
+                          <w:rPr>
+                            <w:color w:val="000000"/>
+                            <w:sz w:val="28"/>
+                          </w:rPr>
+                          <w:t>3</w:t>
+                        </w:r>
+                      </w:p>
+                    </w:txbxContent>
+                  </v:textbox>
+                </v:shape>
+                <v:oval id="Oval 35" o:spid="_x0000_s1060" style="position:absolute;left:8248;top:12003;width:21072;height:32601;visibility:visible;mso-wrap-style:square;v-text-anchor:middle" o:gfxdata="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" filled="f" strokecolor="red" strokeweight="1.5pt">
+                  <v:stroke startarrowwidth="narrow" startarrowlength="short" endarrowwidth="narrow" endarrowlength="short"/>
+                  <v:textbox inset="2.53958mm,2.53958mm,2.53958mm,2.53958mm">
+                    <w:txbxContent>
+                      <w:p>
+                        <w:pPr>
+                          <w:spacing w:line="240" w:lineRule="auto"/>
+                          <w:textDirection w:val="btLr"/>
+                        </w:pPr>
+                      </w:p>
+                    </w:txbxContent>
+                  </v:textbox>
+                </v:oval>
+                <v:shape id="Text Box 36" o:spid="_x0000_s1061" type="#_x0000_t202" style="position:absolute;left:28255;top:17895;width:2337;height:3021;visibility:visible;mso-wrap-style:square;v-text-anchor:top" o:gfxdata="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" stroked="f">
+                  <v:textbox inset="0,0,0,0">
+                    <w:txbxContent>
+                      <w:p>
+                        <w:pPr>
+                          <w:spacing w:line="240" w:lineRule="auto"/>
+                          <w:textDirection w:val="btLr"/>
+                        </w:pPr>
+                        <w:r>
+                          <w:rPr>
+                            <w:color w:val="000000"/>
+                            <w:sz w:val="28"/>
+                          </w:rPr>
+                          <w:t>2</w:t>
+                        </w:r>
+                      </w:p>
+                    </w:txbxContent>
+                  </v:textbox>
+                </v:shape>
+                <w10:anchorlock/>
+              </v:group>
+            </w:pict>
           </mc:Fallback>
         </mc:AlternateContent>
       </w:r>
@@ -2050,14 +2317,15 @@
       <w:r>
         <w:rPr>
           <w:noProof/>
+          <w:lang w:val="en-CA" w:eastAsia="en-CA"/>
         </w:rPr>
         <mc:AlternateContent>
           <mc:Choice Requires="wpg">
             <w:drawing>
-              <wp:inline distT="114300" distB="114300" distL="114300" distR="114300" wp14:anchorId="4CDC5F04" wp14:editId="3D35E835">
+              <wp:inline distT="114300" distB="114300" distL="114300" distR="114300" wp14:anchorId="4CDC5F04" wp14:editId="3AB72A3A">
                 <wp:extent cx="4195763" cy="4556484"/>
-                <wp:effectExtent l="0" t="0" r="0" b="0"/>
-                <wp:docPr id="11" name=""/>
+                <wp:effectExtent l="0" t="0" r="0" b="15875"/>
+                <wp:docPr id="37" name="Group 37"/>
                 <wp:cNvGraphicFramePr/>
                 <a:graphic xmlns:a="http://schemas.openxmlformats.org/drawingml/2006/main">
                   <a:graphicData uri="http://schemas.microsoft.com/office/word/2010/wordprocessingGroup">
@@ -2077,7 +2345,7 @@
                           <pic:cNvPicPr preferRelativeResize="0"/>
                         </pic:nvPicPr>
                         <pic:blipFill>
-                          <a:blip r:embed="rId14">
+                          <a:blip r:embed="rId13">
                             <a:alphaModFix/>
                           </a:blip>
                           <a:stretch>
@@ -2137,8 +2405,8 @@
                         <wps:cNvSpPr txBox="1"/>
                         <wps:spPr>
                           <a:xfrm>
-                            <a:off x="2192350" y="4061850"/>
-                            <a:ext cx="233700" cy="302100"/>
+                            <a:off x="2192041" y="4061235"/>
+                            <a:ext cx="131487" cy="250054"/>
                           </a:xfrm>
                           <a:prstGeom prst="rect">
                             <a:avLst/>
@@ -2167,7 +2435,7 @@
                             </w:p>
                           </w:txbxContent>
                         </wps:txbx>
-                        <wps:bodyPr spcFirstLastPara="1" wrap="square" lIns="91425" tIns="91425" rIns="91425" bIns="91425" anchor="t" anchorCtr="0"/>
+                        <wps:bodyPr spcFirstLastPara="1" wrap="square" lIns="0" tIns="0" rIns="0" bIns="0" anchor="t" anchorCtr="0"/>
                       </wps:wsp>
                     </wpg:wgp>
                   </a:graphicData>
@@ -2175,39 +2443,47 @@
               </wp:inline>
             </w:drawing>
           </mc:Choice>
-          <mc:Fallback xmlns:dgm="http://schemas.openxmlformats.org/drawingml/2006/diagram" xmlns:lc="http://schemas.openxmlformats.org/drawingml/2006/lockedCanvas" xmlns:c="http://schemas.openxmlformats.org/drawingml/2006/chart" xmlns:pic="http://schemas.openxmlformats.org/drawingml/2006/picture" xmlns:a="http://schemas.openxmlformats.org/drawingml/2006/main" xmlns:sl="http://schemas.openxmlformats.org/schemaLibrary/2006/main">
-            <w:drawing>
-              <wp:inline distB="114300" distT="114300" distL="114300" distR="114300">
-                <wp:extent cx="4195763" cy="4556484"/>
-                <wp:effectExtent b="0" l="0" r="0" t="0"/>
-                <wp:docPr id="11" name="image16.png"/>
-                <a:graphic>
-                  <a:graphicData uri="http://schemas.openxmlformats.org/drawingml/2006/picture">
-                    <pic:pic>
-                      <pic:nvPicPr>
-                        <pic:cNvPr id="0" name="image16.png"/>
-                        <pic:cNvPicPr preferRelativeResize="0"/>
-                      </pic:nvPicPr>
-                      <pic:blipFill>
-                        <a:blip r:embed="rId19"/>
-                        <a:srcRect/>
-                        <a:stretch>
-                          <a:fillRect/>
-                        </a:stretch>
-                      </pic:blipFill>
-                      <pic:spPr>
-                        <a:xfrm>
-                          <a:off x="0" y="0"/>
-                          <a:ext cx="4195763" cy="4556484"/>
-                        </a:xfrm>
-                        <a:prstGeom prst="rect"/>
-                        <a:ln/>
-                      </pic:spPr>
-                    </pic:pic>
-                  </a:graphicData>
-                </a:graphic>
-              </wp:inline>
-            </w:drawing>
+          <mc:Fallback>
+            <w:pict>
+              <v:group w14:anchorId="4CDC5F04" id="Group 37" o:spid="_x0000_s1062" style="width:330.4pt;height:358.8pt;mso-position-horizontal-relative:char;mso-position-vertical-relative:line" coordorigin="1524,1524" coordsize="41946,45529" o:gfxdata="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">
+                <v:shape id="Shape 15" o:spid="_x0000_s1063" type="#_x0000_t75" style="position:absolute;left:1524;top:1524;width:41946;height:45529;visibility:visible;mso-wrap-style:square" o:preferrelative="f" o:gfxdata="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">
+                  <v:imagedata r:id="rId14" o:title=""/>
+                </v:shape>
+                <v:oval id="Oval 39" o:spid="_x0000_s1064" style="position:absolute;left:15942;top:42502;width:6948;height:4551;visibility:visible;mso-wrap-style:square;v-text-anchor:middle" o:gfxdata="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" filled="f" strokecolor="red" strokeweight="1.5pt">
+                  <v:stroke startarrowwidth="narrow" startarrowlength="short" endarrowwidth="narrow" endarrowlength="short"/>
+                  <v:textbox inset="2.53958mm,2.53958mm,2.53958mm,2.53958mm">
+                    <w:txbxContent>
+                      <w:p>
+                        <w:pPr>
+                          <w:spacing w:line="240" w:lineRule="auto"/>
+                          <w:textDirection w:val="btLr"/>
+                        </w:pPr>
+                      </w:p>
+                    </w:txbxContent>
+                  </v:textbox>
+                </v:oval>
+                <v:shape id="Text Box 40" o:spid="_x0000_s1065" type="#_x0000_t202" style="position:absolute;left:21920;top:40612;width:1315;height:2500;visibility:visible;mso-wrap-style:square;v-text-anchor:top" o:gfxdata="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" stroked="f">
+                  <v:textbox inset="0,0,0,0">
+                    <w:txbxContent>
+                      <w:p>
+                        <w:pPr>
+                          <w:spacing w:line="240" w:lineRule="auto"/>
+                          <w:textDirection w:val="btLr"/>
+                        </w:pPr>
+                        <w:r>
+                          <w:rPr>
+                            <w:color w:val="000000"/>
+                            <w:sz w:val="28"/>
+                          </w:rPr>
+                          <w:t>1</w:t>
+                        </w:r>
+                      </w:p>
+                    </w:txbxContent>
+                  </v:textbox>
+                </v:shape>
+                <w10:anchorlock/>
+              </v:group>
+            </w:pict>
           </mc:Fallback>
         </mc:AlternateContent>
       </w:r>
@@ -2261,15 +2537,16 @@
       <w:r>
         <w:rPr>
           <w:noProof/>
+          <w:lang w:val="en-CA" w:eastAsia="en-CA"/>
         </w:rPr>
         <w:lastRenderedPageBreak/>
         <mc:AlternateContent>
           <mc:Choice Requires="wpg">
             <w:drawing>
-              <wp:inline distT="114300" distB="114300" distL="114300" distR="114300" wp14:anchorId="581A053B" wp14:editId="79478950">
+              <wp:inline distT="114300" distB="114300" distL="114300" distR="114300" wp14:anchorId="581A053B" wp14:editId="7130E5F9">
                 <wp:extent cx="4195763" cy="2610486"/>
                 <wp:effectExtent l="0" t="0" r="0" b="0"/>
-                <wp:docPr id="3" name=""/>
+                <wp:docPr id="41" name="Group 41"/>
                 <wp:cNvGraphicFramePr/>
                 <a:graphic xmlns:a="http://schemas.openxmlformats.org/drawingml/2006/main">
                   <a:graphicData uri="http://schemas.microsoft.com/office/word/2010/wordprocessingGroup">
@@ -2289,7 +2566,7 @@
                           <pic:cNvPicPr preferRelativeResize="0"/>
                         </pic:nvPicPr>
                         <pic:blipFill>
-                          <a:blip r:embed="rId20">
+                          <a:blip r:embed="rId17">
                             <a:alphaModFix/>
                           </a:blip>
                           <a:stretch>
@@ -2379,7 +2656,7 @@
                             </w:p>
                           </w:txbxContent>
                         </wps:txbx>
-                        <wps:bodyPr spcFirstLastPara="1" wrap="square" lIns="91425" tIns="91425" rIns="91425" bIns="91425" anchor="t" anchorCtr="0"/>
+                        <wps:bodyPr spcFirstLastPara="1" wrap="square" lIns="0" tIns="0" rIns="0" bIns="0" anchor="t" anchorCtr="0"/>
                       </wps:wsp>
                       <wps:wsp>
                         <wps:cNvPr id="45" name="Oval 45"/>
@@ -2450,7 +2727,7 @@
                             </w:p>
                           </w:txbxContent>
                         </wps:txbx>
-                        <wps:bodyPr spcFirstLastPara="1" wrap="square" lIns="91425" tIns="91425" rIns="91425" bIns="91425" anchor="t" anchorCtr="0"/>
+                        <wps:bodyPr spcFirstLastPara="1" wrap="square" lIns="0" tIns="0" rIns="0" bIns="0" anchor="t" anchorCtr="0"/>
                       </wps:wsp>
                     </wpg:wgp>
                   </a:graphicData>
@@ -2458,39 +2735,79 @@
               </wp:inline>
             </w:drawing>
           </mc:Choice>
-          <mc:Fallback xmlns:dgm="http://schemas.openxmlformats.org/drawingml/2006/diagram" xmlns:lc="http://schemas.openxmlformats.org/drawingml/2006/lockedCanvas" xmlns:c="http://schemas.openxmlformats.org/drawingml/2006/chart" xmlns:pic="http://schemas.openxmlformats.org/drawingml/2006/picture" xmlns:a="http://schemas.openxmlformats.org/drawingml/2006/main" xmlns:sl="http://schemas.openxmlformats.org/schemaLibrary/2006/main">
-            <w:drawing>
-              <wp:inline distB="114300" distT="114300" distL="114300" distR="114300">
-                <wp:extent cx="4195763" cy="2610486"/>
-                <wp:effectExtent b="0" l="0" r="0" t="0"/>
-                <wp:docPr id="3" name="image3.png"/>
-                <a:graphic>
-                  <a:graphicData uri="http://schemas.openxmlformats.org/drawingml/2006/picture">
-                    <pic:pic>
-                      <pic:nvPicPr>
-                        <pic:cNvPr id="0" name="image3.png"/>
-                        <pic:cNvPicPr preferRelativeResize="0"/>
-                      </pic:nvPicPr>
-                      <pic:blipFill>
-                        <a:blip r:embed="rId21"/>
-                        <a:srcRect/>
-                        <a:stretch>
-                          <a:fillRect/>
-                        </a:stretch>
-                      </pic:blipFill>
-                      <pic:spPr>
-                        <a:xfrm>
-                          <a:off x="0" y="0"/>
-                          <a:ext cx="4195763" cy="2610486"/>
-                        </a:xfrm>
-                        <a:prstGeom prst="rect"/>
-                        <a:ln/>
-                      </pic:spPr>
-                    </pic:pic>
-                  </a:graphicData>
-                </a:graphic>
-              </wp:inline>
-            </w:drawing>
+          <mc:Fallback>
+            <w:pict>
+              <v:group w14:anchorId="581A053B" id="Group 41" o:spid="_x0000_s1066" style="width:330.4pt;height:205.55pt;mso-position-horizontal-relative:char;mso-position-vertical-relative:line" coordorigin="1542,1524" coordsize="41910,26003" o:gfxdata="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">
+                <v:shape id="Shape 10" o:spid="_x0000_s1067" type="#_x0000_t75" style="position:absolute;left:1542;top:1524;width:41910;height:26003;visibility:visible;mso-wrap-style:square" o:preferrelative="f" o:gfxdata="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">
+                  <v:imagedata r:id="rId18" o:title=""/>
+                </v:shape>
+                <v:oval id="Oval 43" o:spid="_x0000_s1068" style="position:absolute;left:10786;top:18019;width:28857;height:3021;visibility:visible;mso-wrap-style:square;v-text-anchor:middle" o:gfxdata="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" filled="f" strokecolor="red" strokeweight="1.5pt">
+                  <v:stroke startarrowwidth="narrow" startarrowlength="short" endarrowwidth="narrow" endarrowlength="short"/>
+                  <v:textbox inset="2.53958mm,2.53958mm,2.53958mm,2.53958mm">
+                    <w:txbxContent>
+                      <w:p>
+                        <w:pPr>
+                          <w:spacing w:line="240" w:lineRule="auto"/>
+                          <w:textDirection w:val="btLr"/>
+                        </w:pPr>
+                      </w:p>
+                    </w:txbxContent>
+                  </v:textbox>
+                </v:oval>
+                <v:shape id="Text Box 44" o:spid="_x0000_s1069" type="#_x0000_t202" style="position:absolute;left:39643;top:17533;width:2337;height:3021;visibility:visible;mso-wrap-style:square;v-text-anchor:top" o:gfxdata="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" stroked="f">
+                  <v:textbox inset="0,0,0,0">
+                    <w:txbxContent>
+                      <w:p>
+                        <w:pPr>
+                          <w:spacing w:line="240" w:lineRule="auto"/>
+                          <w:textDirection w:val="btLr"/>
+                        </w:pPr>
+                        <w:r>
+                          <w:rPr>
+                            <w:color w:val="000000"/>
+                            <w:sz w:val="28"/>
+                          </w:rPr>
+                          <w:t>2</w:t>
+                        </w:r>
+                      </w:p>
+                    </w:txbxContent>
+                  </v:textbox>
+                </v:shape>
+                <v:oval id="Oval 45" o:spid="_x0000_s1070" style="position:absolute;left:10786;top:21039;width:28857;height:3603;visibility:visible;mso-wrap-style:square;v-text-anchor:middle" o:gfxdata="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" filled="f" strokecolor="red" strokeweight="1.5pt">
+                  <v:stroke startarrowwidth="narrow" startarrowlength="short" endarrowwidth="narrow" endarrowlength="short"/>
+                  <v:textbox inset="2.53958mm,2.53958mm,2.53958mm,2.53958mm">
+                    <w:txbxContent>
+                      <w:p>
+                        <w:pPr>
+                          <w:spacing w:line="240" w:lineRule="auto"/>
+                          <w:textDirection w:val="btLr"/>
+                        </w:pPr>
+                      </w:p>
+                    </w:txbxContent>
+                  </v:textbox>
+                </v:oval>
+                <v:shape id="Text Box 46" o:spid="_x0000_s1071" type="#_x0000_t202" style="position:absolute;left:39643;top:21330;width:2337;height:3021;visibility:visible;mso-wrap-style:square;v-text-anchor:top" o:gfxdata="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" stroked="f">
+                  <v:textbox inset="0,0,0,0">
+                    <w:txbxContent>
+                      <w:p>
+                        <w:pPr>
+                          <w:spacing w:line="240" w:lineRule="auto"/>
+                          <w:textDirection w:val="btLr"/>
+                        </w:pPr>
+                        <w:r>
+                          <w:rPr>
+                            <w:color w:val="000000"/>
+                            <w:sz w:val="28"/>
+                          </w:rPr>
+                          <w:t>3</w:t>
+                        </w:r>
+                      </w:p>
+                    </w:txbxContent>
+                  </v:textbox>
+                </v:shape>
+                <w10:anchorlock/>
+              </v:group>
+            </w:pict>
           </mc:Fallback>
         </mc:AlternateContent>
       </w:r>
@@ -2597,14 +2914,15 @@
       <w:r>
         <w:rPr>
           <w:noProof/>
+          <w:lang w:val="en-CA" w:eastAsia="en-CA"/>
         </w:rPr>
         <mc:AlternateContent>
           <mc:Choice Requires="wpg">
             <w:drawing>
-              <wp:inline distT="114300" distB="114300" distL="114300" distR="114300" wp14:anchorId="486BBCF2" wp14:editId="683C658E">
+              <wp:inline distT="114300" distB="114300" distL="114300" distR="114300" wp14:anchorId="486BBCF2" wp14:editId="42CCFDEB">
                 <wp:extent cx="5881688" cy="2656819"/>
-                <wp:effectExtent l="0" t="0" r="0" b="0"/>
-                <wp:docPr id="9" name=""/>
+                <wp:effectExtent l="0" t="0" r="24130" b="0"/>
+                <wp:docPr id="47" name="Group 47"/>
                 <wp:cNvGraphicFramePr/>
                 <a:graphic xmlns:a="http://schemas.openxmlformats.org/drawingml/2006/main">
                   <a:graphicData uri="http://schemas.microsoft.com/office/word/2010/wordprocessingGroup">
@@ -2624,7 +2942,7 @@
                           <pic:cNvPicPr preferRelativeResize="0"/>
                         </pic:nvPicPr>
                         <pic:blipFill>
-                          <a:blip r:embed="rId22">
+                          <a:blip r:embed="rId19">
                             <a:alphaModFix/>
                           </a:blip>
                           <a:stretch>
@@ -2714,7 +3032,7 @@
                             </w:p>
                           </w:txbxContent>
                         </wps:txbx>
-                        <wps:bodyPr spcFirstLastPara="1" wrap="square" lIns="91425" tIns="91425" rIns="91425" bIns="91425" anchor="t" anchorCtr="0"/>
+                        <wps:bodyPr spcFirstLastPara="1" wrap="square" lIns="0" tIns="0" rIns="0" bIns="0" anchor="t" anchorCtr="0"/>
                       </wps:wsp>
                       <wps:wsp>
                         <wps:cNvPr id="51" name="Oval 51"/>
@@ -2785,7 +3103,7 @@
                             </w:p>
                           </w:txbxContent>
                         </wps:txbx>
-                        <wps:bodyPr spcFirstLastPara="1" wrap="square" lIns="91425" tIns="91425" rIns="91425" bIns="91425" anchor="t" anchorCtr="0"/>
+                        <wps:bodyPr spcFirstLastPara="1" wrap="square" lIns="0" tIns="0" rIns="0" bIns="0" anchor="t" anchorCtr="0"/>
                       </wps:wsp>
                       <wps:wsp>
                         <wps:cNvPr id="53" name="Oval 53"/>
@@ -2890,7 +3208,7 @@
                             </w:p>
                           </w:txbxContent>
                         </wps:txbx>
-                        <wps:bodyPr spcFirstLastPara="1" wrap="square" lIns="91425" tIns="91425" rIns="91425" bIns="91425" anchor="t" anchorCtr="0"/>
+                        <wps:bodyPr spcFirstLastPara="1" wrap="square" lIns="0" tIns="0" rIns="0" bIns="0" anchor="t" anchorCtr="0"/>
                       </wps:wsp>
                       <wps:wsp>
                         <wps:cNvPr id="56" name="Text Box 56"/>
@@ -2927,7 +3245,7 @@
                             </w:p>
                           </w:txbxContent>
                         </wps:txbx>
-                        <wps:bodyPr spcFirstLastPara="1" wrap="square" lIns="91425" tIns="91425" rIns="91425" bIns="91425" anchor="t" anchorCtr="0"/>
+                        <wps:bodyPr spcFirstLastPara="1" wrap="square" lIns="0" tIns="0" rIns="0" bIns="0" anchor="t" anchorCtr="0"/>
                       </wps:wsp>
                     </wpg:wgp>
                   </a:graphicData>
@@ -2935,39 +3253,143 @@
               </wp:inline>
             </w:drawing>
           </mc:Choice>
-          <mc:Fallback xmlns:dgm="http://schemas.openxmlformats.org/drawingml/2006/diagram" xmlns:lc="http://schemas.openxmlformats.org/drawingml/2006/lockedCanvas" xmlns:c="http://schemas.openxmlformats.org/drawingml/2006/chart" xmlns:pic="http://schemas.openxmlformats.org/drawingml/2006/picture" xmlns:a="http://schemas.openxmlformats.org/drawingml/2006/main" xmlns:sl="http://schemas.openxmlformats.org/schemaLibrary/2006/main">
-            <w:drawing>
-              <wp:inline distB="114300" distT="114300" distL="114300" distR="114300">
-                <wp:extent cx="5881688" cy="2656819"/>
-                <wp:effectExtent b="0" l="0" r="0" t="0"/>
-                <wp:docPr id="9" name="image14.png"/>
-                <a:graphic>
-                  <a:graphicData uri="http://schemas.openxmlformats.org/drawingml/2006/picture">
-                    <pic:pic>
-                      <pic:nvPicPr>
-                        <pic:cNvPr id="0" name="image14.png"/>
-                        <pic:cNvPicPr preferRelativeResize="0"/>
-                      </pic:nvPicPr>
-                      <pic:blipFill>
-                        <a:blip r:embed="rId23"/>
-                        <a:srcRect/>
-                        <a:stretch>
-                          <a:fillRect/>
-                        </a:stretch>
-                      </pic:blipFill>
-                      <pic:spPr>
-                        <a:xfrm>
-                          <a:off x="0" y="0"/>
-                          <a:ext cx="5881688" cy="2656819"/>
-                        </a:xfrm>
-                        <a:prstGeom prst="rect"/>
-                        <a:ln/>
-                      </pic:spPr>
-                    </pic:pic>
-                  </a:graphicData>
-                </a:graphic>
-              </wp:inline>
-            </w:drawing>
+          <mc:Fallback>
+            <w:pict>
+              <v:group w14:anchorId="486BBCF2" id="Group 47" o:spid="_x0000_s1072" style="width:463.15pt;height:209.2pt;mso-position-horizontal-relative:char;mso-position-vertical-relative:line" coordorigin="1524,1573" coordsize="94488,42582" o:gfxdata="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">
+                <v:shape id="Shape 19" o:spid="_x0000_s1073" type="#_x0000_t75" style="position:absolute;left:1524;top:1573;width:94488;height:42583;visibility:visible;mso-wrap-style:square" o:preferrelative="f" o:gfxdata="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">
+                  <v:imagedata r:id="rId20" o:title=""/>
+                </v:shape>
+                <v:oval id="Oval 49" o:spid="_x0000_s1074" style="position:absolute;left:9422;top:3214;width:86589;height:3021;visibility:visible;mso-wrap-style:square;v-text-anchor:middle" o:gfxdata="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" filled="f" strokecolor="red" strokeweight="1.5pt">
+                  <v:stroke startarrowwidth="narrow" startarrowlength="short" endarrowwidth="narrow" endarrowlength="short"/>
+                  <v:textbox inset="2.53958mm,2.53958mm,2.53958mm,2.53958mm">
+                    <w:txbxContent>
+                      <w:p>
+                        <w:pPr>
+                          <w:spacing w:line="240" w:lineRule="auto"/>
+                          <w:textDirection w:val="btLr"/>
+                        </w:pPr>
+                      </w:p>
+                    </w:txbxContent>
+                  </v:textbox>
+                </v:oval>
+                <v:shape id="Text Box 50" o:spid="_x0000_s1075" type="#_x0000_t202" style="position:absolute;left:93674;top:5649;width:2337;height:3021;visibility:visible;mso-wrap-style:square;v-text-anchor:top" o:gfxdata="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" stroked="f">
+                  <v:textbox inset="0,0,0,0">
+                    <w:txbxContent>
+                      <w:p>
+                        <w:pPr>
+                          <w:spacing w:line="240" w:lineRule="auto"/>
+                          <w:textDirection w:val="btLr"/>
+                        </w:pPr>
+                        <w:r>
+                          <w:rPr>
+                            <w:color w:val="000000"/>
+                            <w:sz w:val="28"/>
+                          </w:rPr>
+                          <w:t>1</w:t>
+                        </w:r>
+                      </w:p>
+                    </w:txbxContent>
+                  </v:textbox>
+                </v:shape>
+                <v:oval id="Oval 51" o:spid="_x0000_s1076" style="position:absolute;left:9422;top:32144;width:47658;height:3021;visibility:visible;mso-wrap-style:square;v-text-anchor:middle" o:gfxdata="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" filled="f" strokecolor="red" strokeweight="1.5pt">
+                  <v:stroke startarrowwidth="narrow" startarrowlength="short" endarrowwidth="narrow" endarrowlength="short"/>
+                  <v:textbox inset="2.53958mm,2.53958mm,2.53958mm,2.53958mm">
+                    <w:txbxContent>
+                      <w:p>
+                        <w:pPr>
+                          <w:spacing w:line="240" w:lineRule="auto"/>
+                          <w:textDirection w:val="btLr"/>
+                        </w:pPr>
+                      </w:p>
+                    </w:txbxContent>
+                  </v:textbox>
+                </v:oval>
+                <v:shape id="Text Box 52" o:spid="_x0000_s1077" type="#_x0000_t202" style="position:absolute;left:53280;top:34188;width:2337;height:3021;visibility:visible;mso-wrap-style:square;v-text-anchor:top" o:gfxdata="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" stroked="f">
+                  <v:textbox inset="0,0,0,0">
+                    <w:txbxContent>
+                      <w:p>
+                        <w:pPr>
+                          <w:spacing w:line="240" w:lineRule="auto"/>
+                          <w:textDirection w:val="btLr"/>
+                        </w:pPr>
+                        <w:r>
+                          <w:rPr>
+                            <w:color w:val="000000"/>
+                            <w:sz w:val="28"/>
+                          </w:rPr>
+                          <w:t>3</w:t>
+                        </w:r>
+                      </w:p>
+                    </w:txbxContent>
+                  </v:textbox>
+                </v:shape>
+                <v:oval id="Oval 53" o:spid="_x0000_s1078" style="position:absolute;left:62096;top:32905;width:4578;height:1851;visibility:visible;mso-wrap-style:square;v-text-anchor:middle" o:gfxdata="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" filled="f" strokecolor="red" strokeweight="1.5pt">
+                  <v:stroke startarrowwidth="narrow" startarrowlength="short" endarrowwidth="narrow" endarrowlength="short"/>
+                  <v:textbox inset="2.53958mm,2.53958mm,2.53958mm,2.53958mm">
+                    <w:txbxContent>
+                      <w:p>
+                        <w:pPr>
+                          <w:spacing w:line="240" w:lineRule="auto"/>
+                          <w:textDirection w:val="btLr"/>
+                        </w:pPr>
+                      </w:p>
+                    </w:txbxContent>
+                  </v:textbox>
+                </v:oval>
+                <v:oval id="Oval 54" o:spid="_x0000_s1079" style="position:absolute;left:59516;top:31852;width:4041;height:3957;visibility:visible;mso-wrap-style:square;v-text-anchor:middle" o:gfxdata="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" filled="f" strokecolor="red" strokeweight="1.5pt">
+                  <v:stroke startarrowwidth="narrow" startarrowlength="short" endarrowwidth="narrow" endarrowlength="short"/>
+                  <v:textbox inset="2.53958mm,2.53958mm,2.53958mm,2.53958mm">
+                    <w:txbxContent>
+                      <w:p>
+                        <w:pPr>
+                          <w:spacing w:line="240" w:lineRule="auto"/>
+                          <w:textDirection w:val="btLr"/>
+                        </w:pPr>
+                      </w:p>
+                    </w:txbxContent>
+                  </v:textbox>
+                </v:oval>
+                <v:shape id="Text Box 55" o:spid="_x0000_s1080" type="#_x0000_t202" style="position:absolute;left:66674;top:32144;width:2337;height:3021;visibility:visible;mso-wrap-style:square;v-text-anchor:top" o:gfxdata="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" stroked="f">
+                  <v:textbox inset="0,0,0,0">
+                    <w:txbxContent>
+                      <w:p>
+                        <w:pPr>
+                          <w:spacing w:line="240" w:lineRule="auto"/>
+                          <w:textDirection w:val="btLr"/>
+                        </w:pPr>
+                        <w:r>
+                          <w:rPr>
+                            <w:color w:val="000000"/>
+                            <w:sz w:val="28"/>
+                          </w:rPr>
+                          <w:t>2</w:t>
+                        </w:r>
+                      </w:p>
+                    </w:txbxContent>
+                  </v:textbox>
+                </v:shape>
+                <v:shape id="Text Box 56" o:spid="_x0000_s1081" type="#_x0000_t202" style="position:absolute;left:62096;top:29513;width:2337;height:2631;visibility:visible;mso-wrap-style:square;v-text-anchor:top" o:gfxdata="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" stroked="f">
+                  <v:textbox inset="0,0,0,0">
+                    <w:txbxContent>
+                      <w:p>
+                        <w:pPr>
+                          <w:spacing w:line="240" w:lineRule="auto"/>
+                          <w:textDirection w:val="btLr"/>
+                        </w:pPr>
+                        <w:r>
+                          <w:rPr>
+                            <w:color w:val="000000"/>
+                            <w:sz w:val="28"/>
+                          </w:rPr>
+                          <w:t>4</w:t>
+                        </w:r>
+                      </w:p>
+                    </w:txbxContent>
+                  </v:textbox>
+                </v:shape>
+                <w10:anchorlock/>
+              </v:group>
+            </w:pict>
           </mc:Fallback>
         </mc:AlternateContent>
       </w:r>
@@ -3128,14 +3550,15 @@
       <w:r>
         <w:rPr>
           <w:noProof/>
+          <w:lang w:val="en-CA" w:eastAsia="en-CA"/>
         </w:rPr>
         <mc:AlternateContent>
           <mc:Choice Requires="wpg">
             <w:drawing>
-              <wp:inline distT="114300" distB="114300" distL="114300" distR="114300" wp14:anchorId="7010EA06" wp14:editId="53EEE888">
+              <wp:inline distT="114300" distB="114300" distL="114300" distR="114300" wp14:anchorId="7010EA06" wp14:editId="150691E8">
                 <wp:extent cx="5881688" cy="2656819"/>
-                <wp:effectExtent l="0" t="0" r="0" b="0"/>
-                <wp:docPr id="8" name=""/>
+                <wp:effectExtent l="0" t="0" r="24130" b="0"/>
+                <wp:docPr id="57" name="Group 57"/>
                 <wp:cNvGraphicFramePr/>
                 <a:graphic xmlns:a="http://schemas.openxmlformats.org/drawingml/2006/main">
                   <a:graphicData uri="http://schemas.microsoft.com/office/word/2010/wordprocessingGroup">
@@ -3155,7 +3578,7 @@
                           <pic:cNvPicPr preferRelativeResize="0"/>
                         </pic:nvPicPr>
                         <pic:blipFill>
-                          <a:blip r:embed="rId24">
+                          <a:blip r:embed="rId21">
                             <a:alphaModFix/>
                           </a:blip>
                           <a:stretch>
@@ -3245,7 +3668,7 @@
                             </w:p>
                           </w:txbxContent>
                         </wps:txbx>
-                        <wps:bodyPr spcFirstLastPara="1" wrap="square" lIns="91425" tIns="91425" rIns="91425" bIns="91425" anchor="t" anchorCtr="0"/>
+                        <wps:bodyPr spcFirstLastPara="1" wrap="square" lIns="0" tIns="0" rIns="0" bIns="0" anchor="t" anchorCtr="0"/>
                       </wps:wsp>
                       <wps:wsp>
                         <wps:cNvPr id="61" name="Oval 61"/>
@@ -3286,8 +3709,8 @@
                         <wps:cNvSpPr txBox="1"/>
                         <wps:spPr>
                           <a:xfrm>
-                            <a:off x="5074750" y="2396100"/>
-                            <a:ext cx="233700" cy="302100"/>
+                            <a:off x="5073683" y="2394032"/>
+                            <a:ext cx="174184" cy="324712"/>
                           </a:xfrm>
                           <a:prstGeom prst="rect">
                             <a:avLst/>
@@ -3316,7 +3739,7 @@
                             </w:p>
                           </w:txbxContent>
                         </wps:txbx>
-                        <wps:bodyPr spcFirstLastPara="1" wrap="square" lIns="91425" tIns="91425" rIns="91425" bIns="91425" anchor="t" anchorCtr="0"/>
+                        <wps:bodyPr spcFirstLastPara="1" wrap="square" lIns="0" tIns="0" rIns="0" bIns="0" anchor="t" anchorCtr="0"/>
                       </wps:wsp>
                       <wps:wsp>
                         <wps:cNvPr id="63" name="Oval 63"/>
@@ -3391,8 +3814,8 @@
                         <wps:cNvSpPr txBox="1"/>
                         <wps:spPr>
                           <a:xfrm>
-                            <a:off x="6555425" y="2064900"/>
-                            <a:ext cx="233700" cy="302100"/>
+                            <a:off x="6600295" y="2063577"/>
+                            <a:ext cx="193044" cy="350696"/>
                           </a:xfrm>
                           <a:prstGeom prst="rect">
                             <a:avLst/>
@@ -3421,15 +3844,15 @@
                             </w:p>
                           </w:txbxContent>
                         </wps:txbx>
-                        <wps:bodyPr spcFirstLastPara="1" wrap="square" lIns="91425" tIns="91425" rIns="91425" bIns="91425" anchor="t" anchorCtr="0"/>
+                        <wps:bodyPr spcFirstLastPara="1" wrap="square" lIns="0" tIns="0" rIns="0" bIns="0" anchor="t" anchorCtr="0"/>
                       </wps:wsp>
                       <wps:wsp>
                         <wps:cNvPr id="66" name="Text Box 66"/>
                         <wps:cNvSpPr txBox="1"/>
                         <wps:spPr>
                           <a:xfrm>
-                            <a:off x="6209675" y="1772800"/>
-                            <a:ext cx="233700" cy="263100"/>
+                            <a:off x="6257143" y="1675258"/>
+                            <a:ext cx="199558" cy="320894"/>
                           </a:xfrm>
                           <a:prstGeom prst="rect">
                             <a:avLst/>
@@ -3458,7 +3881,7 @@
                             </w:p>
                           </w:txbxContent>
                         </wps:txbx>
-                        <wps:bodyPr spcFirstLastPara="1" wrap="square" lIns="91425" tIns="91425" rIns="91425" bIns="91425" anchor="t" anchorCtr="0"/>
+                        <wps:bodyPr spcFirstLastPara="1" wrap="square" lIns="0" tIns="0" rIns="0" bIns="0" anchor="t" anchorCtr="0"/>
                       </wps:wsp>
                     </wpg:wgp>
                   </a:graphicData>
@@ -3466,39 +3889,143 @@
               </wp:inline>
             </w:drawing>
           </mc:Choice>
-          <mc:Fallback xmlns:dgm="http://schemas.openxmlformats.org/drawingml/2006/diagram" xmlns:lc="http://schemas.openxmlformats.org/drawingml/2006/lockedCanvas" xmlns:c="http://schemas.openxmlformats.org/drawingml/2006/chart" xmlns:pic="http://schemas.openxmlformats.org/drawingml/2006/picture" xmlns:a="http://schemas.openxmlformats.org/drawingml/2006/main" xmlns:sl="http://schemas.openxmlformats.org/schemaLibrary/2006/main">
-            <w:drawing>
-              <wp:inline distB="114300" distT="114300" distL="114300" distR="114300">
-                <wp:extent cx="5881688" cy="2656819"/>
-                <wp:effectExtent b="0" l="0" r="0" t="0"/>
-                <wp:docPr id="8" name="image13.png"/>
-                <a:graphic>
-                  <a:graphicData uri="http://schemas.openxmlformats.org/drawingml/2006/picture">
-                    <pic:pic>
-                      <pic:nvPicPr>
-                        <pic:cNvPr id="0" name="image13.png"/>
-                        <pic:cNvPicPr preferRelativeResize="0"/>
-                      </pic:nvPicPr>
-                      <pic:blipFill>
-                        <a:blip r:embed="rId25"/>
-                        <a:srcRect/>
-                        <a:stretch>
-                          <a:fillRect/>
-                        </a:stretch>
-                      </pic:blipFill>
-                      <pic:spPr>
-                        <a:xfrm>
-                          <a:off x="0" y="0"/>
-                          <a:ext cx="5881688" cy="2656819"/>
-                        </a:xfrm>
-                        <a:prstGeom prst="rect"/>
-                        <a:ln/>
-                      </pic:spPr>
-                    </pic:pic>
-                  </a:graphicData>
-                </a:graphic>
-              </wp:inline>
-            </w:drawing>
+          <mc:Fallback>
+            <w:pict>
+              <v:group w14:anchorId="7010EA06" id="Group 57" o:spid="_x0000_s1082" style="width:463.15pt;height:209.2pt;mso-position-horizontal-relative:char;mso-position-vertical-relative:line" coordorigin="1524,1573" coordsize="94488,42535" o:gfxdata="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">
+                <v:shape id="Shape 16" o:spid="_x0000_s1083" type="#_x0000_t75" style="position:absolute;left:1524;top:1573;width:94488;height:42535;visibility:visible;mso-wrap-style:square" o:preferrelative="f" o:gfxdata="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">
+                  <v:imagedata r:id="rId22" o:title=""/>
+                </v:shape>
+                <v:oval id="Oval 59" o:spid="_x0000_s1084" style="position:absolute;left:9422;top:3214;width:86589;height:3021;visibility:visible;mso-wrap-style:square;v-text-anchor:middle" o:gfxdata="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" filled="f" strokecolor="red" strokeweight="1.5pt">
+                  <v:stroke startarrowwidth="narrow" startarrowlength="short" endarrowwidth="narrow" endarrowlength="short"/>
+                  <v:textbox inset="2.53958mm,2.53958mm,2.53958mm,2.53958mm">
+                    <w:txbxContent>
+                      <w:p>
+                        <w:pPr>
+                          <w:spacing w:line="240" w:lineRule="auto"/>
+                          <w:textDirection w:val="btLr"/>
+                        </w:pPr>
+                      </w:p>
+                    </w:txbxContent>
+                  </v:textbox>
+                </v:oval>
+                <v:shape id="Text Box 60" o:spid="_x0000_s1085" type="#_x0000_t202" style="position:absolute;left:93674;top:5649;width:2337;height:3021;visibility:visible;mso-wrap-style:square;v-text-anchor:top" o:gfxdata="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" stroked="f">
+                  <v:textbox inset="0,0,0,0">
+                    <w:txbxContent>
+                      <w:p>
+                        <w:pPr>
+                          <w:spacing w:line="240" w:lineRule="auto"/>
+                          <w:textDirection w:val="btLr"/>
+                        </w:pPr>
+                        <w:r>
+                          <w:rPr>
+                            <w:color w:val="000000"/>
+                            <w:sz w:val="28"/>
+                          </w:rPr>
+                          <w:t>1</w:t>
+                        </w:r>
+                      </w:p>
+                    </w:txbxContent>
+                  </v:textbox>
+                </v:shape>
+                <v:oval id="Oval 61" o:spid="_x0000_s1086" style="position:absolute;left:10396;top:20358;width:47658;height:3021;visibility:visible;mso-wrap-style:square;v-text-anchor:middle" o:gfxdata="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" filled="f" strokecolor="red" strokeweight="1.5pt">
+                  <v:stroke startarrowwidth="narrow" startarrowlength="short" endarrowwidth="narrow" endarrowlength="short"/>
+                  <v:textbox inset="2.53958mm,2.53958mm,2.53958mm,2.53958mm">
+                    <w:txbxContent>
+                      <w:p>
+                        <w:pPr>
+                          <w:spacing w:line="240" w:lineRule="auto"/>
+                          <w:textDirection w:val="btLr"/>
+                        </w:pPr>
+                      </w:p>
+                    </w:txbxContent>
+                  </v:textbox>
+                </v:oval>
+                <v:shape id="Text Box 62" o:spid="_x0000_s1087" type="#_x0000_t202" style="position:absolute;left:50736;top:23940;width:1742;height:3247;visibility:visible;mso-wrap-style:square;v-text-anchor:top" o:gfxdata="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" stroked="f">
+                  <v:textbox inset="0,0,0,0">
+                    <w:txbxContent>
+                      <w:p>
+                        <w:pPr>
+                          <w:spacing w:line="240" w:lineRule="auto"/>
+                          <w:textDirection w:val="btLr"/>
+                        </w:pPr>
+                        <w:r>
+                          <w:rPr>
+                            <w:color w:val="000000"/>
+                            <w:sz w:val="28"/>
+                          </w:rPr>
+                          <w:t>3</w:t>
+                        </w:r>
+                      </w:p>
+                    </w:txbxContent>
+                  </v:textbox>
+                </v:shape>
+                <v:oval id="Oval 63" o:spid="_x0000_s1088" style="position:absolute;left:60976;top:21234;width:4578;height:1851;visibility:visible;mso-wrap-style:square;v-text-anchor:middle" o:gfxdata="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" filled="f" strokecolor="red" strokeweight="1.5pt">
+                  <v:stroke startarrowwidth="narrow" startarrowlength="short" endarrowwidth="narrow" endarrowlength="short"/>
+                  <v:textbox inset="2.53958mm,2.53958mm,2.53958mm,2.53958mm">
+                    <w:txbxContent>
+                      <w:p>
+                        <w:pPr>
+                          <w:spacing w:line="240" w:lineRule="auto"/>
+                          <w:textDirection w:val="btLr"/>
+                        </w:pPr>
+                      </w:p>
+                    </w:txbxContent>
+                  </v:textbox>
+                </v:oval>
+                <v:oval id="Oval 64" o:spid="_x0000_s1089" style="position:absolute;left:59613;top:19961;width:4041;height:3957;visibility:visible;mso-wrap-style:square;v-text-anchor:middle" o:gfxdata="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" filled="f" strokecolor="red" strokeweight="1.5pt">
+                  <v:stroke startarrowwidth="narrow" startarrowlength="short" endarrowwidth="narrow" endarrowlength="short"/>
+                  <v:textbox inset="2.53958mm,2.53958mm,2.53958mm,2.53958mm">
+                    <w:txbxContent>
+                      <w:p>
+                        <w:pPr>
+                          <w:spacing w:line="240" w:lineRule="auto"/>
+                          <w:textDirection w:val="btLr"/>
+                        </w:pPr>
+                      </w:p>
+                    </w:txbxContent>
+                  </v:textbox>
+                </v:oval>
+                <v:shape id="Text Box 65" o:spid="_x0000_s1090" type="#_x0000_t202" style="position:absolute;left:66002;top:20635;width:1931;height:3507;visibility:visible;mso-wrap-style:square;v-text-anchor:top" o:gfxdata="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" stroked="f">
+                  <v:textbox inset="0,0,0,0">
+                    <w:txbxContent>
+                      <w:p>
+                        <w:pPr>
+                          <w:spacing w:line="240" w:lineRule="auto"/>
+                          <w:textDirection w:val="btLr"/>
+                        </w:pPr>
+                        <w:r>
+                          <w:rPr>
+                            <w:color w:val="000000"/>
+                            <w:sz w:val="28"/>
+                          </w:rPr>
+                          <w:t>2</w:t>
+                        </w:r>
+                      </w:p>
+                    </w:txbxContent>
+                  </v:textbox>
+                </v:shape>
+                <v:shape id="Text Box 66" o:spid="_x0000_s1091" type="#_x0000_t202" style="position:absolute;left:62571;top:16752;width:1996;height:3209;visibility:visible;mso-wrap-style:square;v-text-anchor:top" o:gfxdata="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" stroked="f">
+                  <v:textbox inset="0,0,0,0">
+                    <w:txbxContent>
+                      <w:p>
+                        <w:pPr>
+                          <w:spacing w:line="240" w:lineRule="auto"/>
+                          <w:textDirection w:val="btLr"/>
+                        </w:pPr>
+                        <w:r>
+                          <w:rPr>
+                            <w:color w:val="000000"/>
+                            <w:sz w:val="28"/>
+                          </w:rPr>
+                          <w:t>4</w:t>
+                        </w:r>
+                      </w:p>
+                    </w:txbxContent>
+                  </v:textbox>
+                </v:shape>
+                <w10:anchorlock/>
+              </v:group>
+            </w:pict>
           </mc:Fallback>
         </mc:AlternateContent>
       </w:r>
@@ -3608,15 +4135,15 @@
       </w:r>
       <w:proofErr w:type="gramEnd"/>
       <w:r>
-        <w:t xml:space="preserve">3) with blue rows as these are the technicians qualified for the job. When scheduling a </w:t>
+        <w:t xml:space="preserve">3) with blue rows as these are the technicians qualified for the job. When scheduling a technician you can update the </w:t>
       </w:r>
       <w:proofErr w:type="gramStart"/>
       <w:r>
-        <w:t>technician</w:t>
+        <w:t>time</w:t>
       </w:r>
       <w:proofErr w:type="gramEnd"/>
       <w:r>
-        <w:t xml:space="preserve"> you can update the time they are assigned by dragging the work order to a different time. If they time you drag it to is outside of the designated time the work order has to be completed in your change will be reverted. If there are other resources or technicians in the </w:t>
+        <w:t xml:space="preserve"> they are assigned by dragging the work order to a different time. If they time you drag it to is outside of the designated time the work order has to be completed in your change will be reverted. If there are other resources or technicians in the </w:t>
       </w:r>
       <w:proofErr w:type="gramStart"/>
       <w:r>
@@ -3671,14 +4198,15 @@
       <w:r>
         <w:rPr>
           <w:noProof/>
+          <w:lang w:val="en-CA" w:eastAsia="en-CA"/>
         </w:rPr>
         <mc:AlternateContent>
           <mc:Choice Requires="wpg">
             <w:drawing>
-              <wp:inline distT="114300" distB="114300" distL="114300" distR="114300" wp14:anchorId="0F5B8918" wp14:editId="45A70F79">
+              <wp:inline distT="114300" distB="114300" distL="114300" distR="114300" wp14:anchorId="0F5B8918" wp14:editId="2B7B9FC4">
                 <wp:extent cx="5881688" cy="4119934"/>
-                <wp:effectExtent l="0" t="0" r="0" b="0"/>
-                <wp:docPr id="1" name=""/>
+                <wp:effectExtent l="0" t="0" r="5080" b="0"/>
+                <wp:docPr id="67" name="Group 67"/>
                 <wp:cNvGraphicFramePr/>
                 <a:graphic xmlns:a="http://schemas.openxmlformats.org/drawingml/2006/main">
                   <a:graphicData uri="http://schemas.microsoft.com/office/word/2010/wordprocessingGroup">
@@ -3698,7 +4226,7 @@
                           <pic:cNvPicPr preferRelativeResize="0"/>
                         </pic:nvPicPr>
                         <pic:blipFill>
-                          <a:blip r:embed="rId26">
+                          <a:blip r:embed="rId23">
                             <a:alphaModFix/>
                           </a:blip>
                           <a:stretch>
@@ -3758,8 +4286,8 @@
                         <wps:cNvSpPr txBox="1"/>
                         <wps:spPr>
                           <a:xfrm>
-                            <a:off x="1346350" y="535750"/>
-                            <a:ext cx="233700" cy="302100"/>
+                            <a:off x="1346157" y="535734"/>
+                            <a:ext cx="117655" cy="241178"/>
                           </a:xfrm>
                           <a:prstGeom prst="rect">
                             <a:avLst/>
@@ -3788,7 +4316,7 @@
                             </w:p>
                           </w:txbxContent>
                         </wps:txbx>
-                        <wps:bodyPr spcFirstLastPara="1" wrap="square" lIns="91425" tIns="91425" rIns="91425" bIns="91425" anchor="t" anchorCtr="0"/>
+                        <wps:bodyPr spcFirstLastPara="1" wrap="square" lIns="0" tIns="0" rIns="0" bIns="0" anchor="t" anchorCtr="0"/>
                       </wps:wsp>
                       <wps:wsp>
                         <wps:cNvPr id="71" name="Oval 71"/>
@@ -3829,8 +4357,8 @@
                         <wps:cNvSpPr txBox="1"/>
                         <wps:spPr>
                           <a:xfrm>
-                            <a:off x="708550" y="3964325"/>
-                            <a:ext cx="233700" cy="302100"/>
+                            <a:off x="708431" y="3964126"/>
+                            <a:ext cx="104607" cy="234967"/>
                           </a:xfrm>
                           <a:prstGeom prst="rect">
                             <a:avLst/>
@@ -3859,7 +4387,7 @@
                             </w:p>
                           </w:txbxContent>
                         </wps:txbx>
-                        <wps:bodyPr spcFirstLastPara="1" wrap="square" lIns="91425" tIns="91425" rIns="91425" bIns="91425" anchor="t" anchorCtr="0"/>
+                        <wps:bodyPr spcFirstLastPara="1" wrap="square" lIns="0" tIns="0" rIns="0" bIns="0" anchor="t" anchorCtr="0"/>
                       </wps:wsp>
                     </wpg:wgp>
                   </a:graphicData>
@@ -3867,39 +4395,79 @@
               </wp:inline>
             </w:drawing>
           </mc:Choice>
-          <mc:Fallback xmlns:dgm="http://schemas.openxmlformats.org/drawingml/2006/diagram" xmlns:lc="http://schemas.openxmlformats.org/drawingml/2006/lockedCanvas" xmlns:c="http://schemas.openxmlformats.org/drawingml/2006/chart" xmlns:pic="http://schemas.openxmlformats.org/drawingml/2006/picture" xmlns:a="http://schemas.openxmlformats.org/drawingml/2006/main" xmlns:sl="http://schemas.openxmlformats.org/schemaLibrary/2006/main">
-            <w:drawing>
-              <wp:inline distB="114300" distT="114300" distL="114300" distR="114300">
-                <wp:extent cx="5881688" cy="4119934"/>
-                <wp:effectExtent b="0" l="0" r="0" t="0"/>
-                <wp:docPr id="1" name="image1.png"/>
-                <a:graphic>
-                  <a:graphicData uri="http://schemas.openxmlformats.org/drawingml/2006/picture">
-                    <pic:pic>
-                      <pic:nvPicPr>
-                        <pic:cNvPr id="0" name="image1.png"/>
-                        <pic:cNvPicPr preferRelativeResize="0"/>
-                      </pic:nvPicPr>
-                      <pic:blipFill>
-                        <a:blip r:embed="rId27"/>
-                        <a:srcRect/>
-                        <a:stretch>
-                          <a:fillRect/>
-                        </a:stretch>
-                      </pic:blipFill>
-                      <pic:spPr>
-                        <a:xfrm>
-                          <a:off x="0" y="0"/>
-                          <a:ext cx="5881688" cy="4119934"/>
-                        </a:xfrm>
-                        <a:prstGeom prst="rect"/>
-                        <a:ln/>
-                      </pic:spPr>
-                    </pic:pic>
-                  </a:graphicData>
-                </a:graphic>
-              </wp:inline>
-            </w:drawing>
+          <mc:Fallback>
+            <w:pict>
+              <v:group w14:anchorId="0F5B8918" id="Group 67" o:spid="_x0000_s1092" style="width:463.15pt;height:324.4pt;mso-position-horizontal-relative:char;mso-position-vertical-relative:line" coordorigin="1524,1573" coordsize="60887,42535" o:gfxdata="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">
+                <v:shape id="Shape 2" o:spid="_x0000_s1093" type="#_x0000_t75" style="position:absolute;left:1524;top:1573;width:60887;height:42536;visibility:visible;mso-wrap-style:square" o:preferrelative="f" o:gfxdata="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">
+                  <v:imagedata r:id="rId24" o:title=""/>
+                </v:shape>
+                <v:oval id="Oval 69" o:spid="_x0000_s1094" style="position:absolute;left:9422;top:3214;width:4041;height:3021;visibility:visible;mso-wrap-style:square;v-text-anchor:middle" o:gfxdata="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" filled="f" strokecolor="red" strokeweight="1.5pt">
+                  <v:stroke startarrowwidth="narrow" startarrowlength="short" endarrowwidth="narrow" endarrowlength="short"/>
+                  <v:textbox inset="2.53958mm,2.53958mm,2.53958mm,2.53958mm">
+                    <w:txbxContent>
+                      <w:p>
+                        <w:pPr>
+                          <w:spacing w:line="240" w:lineRule="auto"/>
+                          <w:textDirection w:val="btLr"/>
+                        </w:pPr>
+                      </w:p>
+                    </w:txbxContent>
+                  </v:textbox>
+                </v:oval>
+                <v:shape id="Text Box 70" o:spid="_x0000_s1095" type="#_x0000_t202" style="position:absolute;left:13461;top:5357;width:1177;height:2412;visibility:visible;mso-wrap-style:square;v-text-anchor:top" o:gfxdata="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" stroked="f">
+                  <v:textbox inset="0,0,0,0">
+                    <w:txbxContent>
+                      <w:p>
+                        <w:pPr>
+                          <w:spacing w:line="240" w:lineRule="auto"/>
+                          <w:textDirection w:val="btLr"/>
+                        </w:pPr>
+                        <w:r>
+                          <w:rPr>
+                            <w:color w:val="000000"/>
+                            <w:sz w:val="28"/>
+                          </w:rPr>
+                          <w:t>1</w:t>
+                        </w:r>
+                      </w:p>
+                    </w:txbxContent>
+                  </v:textbox>
+                </v:shape>
+                <v:oval id="Oval 71" o:spid="_x0000_s1096" style="position:absolute;left:9422;top:40541;width:7818;height:3021;visibility:visible;mso-wrap-style:square;v-text-anchor:middle" o:gfxdata="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" filled="f" strokecolor="red" strokeweight="1.5pt">
+                  <v:stroke startarrowwidth="narrow" startarrowlength="short" endarrowwidth="narrow" endarrowlength="short"/>
+                  <v:textbox inset="2.53958mm,2.53958mm,2.53958mm,2.53958mm">
+                    <w:txbxContent>
+                      <w:p>
+                        <w:pPr>
+                          <w:spacing w:line="240" w:lineRule="auto"/>
+                          <w:textDirection w:val="btLr"/>
+                        </w:pPr>
+                      </w:p>
+                    </w:txbxContent>
+                  </v:textbox>
+                </v:oval>
+                <v:shape id="Text Box 72" o:spid="_x0000_s1097" type="#_x0000_t202" style="position:absolute;left:7084;top:39641;width:1046;height:2349;visibility:visible;mso-wrap-style:square;v-text-anchor:top" o:gfxdata="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" stroked="f">
+                  <v:textbox inset="0,0,0,0">
+                    <w:txbxContent>
+                      <w:p>
+                        <w:pPr>
+                          <w:spacing w:line="240" w:lineRule="auto"/>
+                          <w:textDirection w:val="btLr"/>
+                        </w:pPr>
+                        <w:r>
+                          <w:rPr>
+                            <w:color w:val="000000"/>
+                            <w:sz w:val="28"/>
+                          </w:rPr>
+                          <w:t>2</w:t>
+                        </w:r>
+                      </w:p>
+                    </w:txbxContent>
+                  </v:textbox>
+                </v:shape>
+                <w10:anchorlock/>
+              </v:group>
+            </w:pict>
           </mc:Fallback>
         </mc:AlternateContent>
       </w:r>
@@ -4018,14 +4586,15 @@
       <w:r>
         <w:rPr>
           <w:noProof/>
+          <w:lang w:val="en-CA" w:eastAsia="en-CA"/>
         </w:rPr>
         <mc:AlternateContent>
           <mc:Choice Requires="wpg">
             <w:drawing>
-              <wp:inline distT="114300" distB="114300" distL="114300" distR="114300" wp14:anchorId="35095FD0" wp14:editId="43AD73A6">
+              <wp:inline distT="114300" distB="114300" distL="114300" distR="114300" wp14:anchorId="35095FD0" wp14:editId="4D071A7D">
                 <wp:extent cx="5881688" cy="4119934"/>
-                <wp:effectExtent l="0" t="0" r="0" b="0"/>
-                <wp:docPr id="5" name=""/>
+                <wp:effectExtent l="0" t="0" r="5080" b="0"/>
+                <wp:docPr id="73" name="Group 73"/>
                 <wp:cNvGraphicFramePr/>
                 <a:graphic xmlns:a="http://schemas.openxmlformats.org/drawingml/2006/main">
                   <a:graphicData uri="http://schemas.microsoft.com/office/word/2010/wordprocessingGroup">
@@ -4045,7 +4614,7 @@
                           <pic:cNvPicPr preferRelativeResize="0"/>
                         </pic:nvPicPr>
                         <pic:blipFill>
-                          <a:blip r:embed="rId26">
+                          <a:blip r:embed="rId23">
                             <a:alphaModFix/>
                           </a:blip>
                           <a:stretch>
@@ -4135,7 +4704,7 @@
                             </w:p>
                           </w:txbxContent>
                         </wps:txbx>
-                        <wps:bodyPr spcFirstLastPara="1" wrap="square" lIns="91425" tIns="91425" rIns="91425" bIns="91425" anchor="t" anchorCtr="0"/>
+                        <wps:bodyPr spcFirstLastPara="1" wrap="square" lIns="0" tIns="0" rIns="0" bIns="0" anchor="t" anchorCtr="0"/>
                       </wps:wsp>
                       <wps:wsp>
                         <wps:cNvPr id="77" name="Oval 77"/>
@@ -4206,7 +4775,7 @@
                             </w:p>
                           </w:txbxContent>
                         </wps:txbx>
-                        <wps:bodyPr spcFirstLastPara="1" wrap="square" lIns="91425" tIns="91425" rIns="91425" bIns="91425" anchor="t" anchorCtr="0"/>
+                        <wps:bodyPr spcFirstLastPara="1" wrap="square" lIns="0" tIns="0" rIns="0" bIns="0" anchor="t" anchorCtr="0"/>
                       </wps:wsp>
                     </wpg:wgp>
                   </a:graphicData>
@@ -4214,39 +4783,79 @@
               </wp:inline>
             </w:drawing>
           </mc:Choice>
-          <mc:Fallback xmlns:dgm="http://schemas.openxmlformats.org/drawingml/2006/diagram" xmlns:lc="http://schemas.openxmlformats.org/drawingml/2006/lockedCanvas" xmlns:c="http://schemas.openxmlformats.org/drawingml/2006/chart" xmlns:pic="http://schemas.openxmlformats.org/drawingml/2006/picture" xmlns:a="http://schemas.openxmlformats.org/drawingml/2006/main" xmlns:sl="http://schemas.openxmlformats.org/schemaLibrary/2006/main">
-            <w:drawing>
-              <wp:inline distB="114300" distT="114300" distL="114300" distR="114300">
-                <wp:extent cx="5881688" cy="4119934"/>
-                <wp:effectExtent b="0" l="0" r="0" t="0"/>
-                <wp:docPr id="5" name="image6.png"/>
-                <a:graphic>
-                  <a:graphicData uri="http://schemas.openxmlformats.org/drawingml/2006/picture">
-                    <pic:pic>
-                      <pic:nvPicPr>
-                        <pic:cNvPr id="0" name="image6.png"/>
-                        <pic:cNvPicPr preferRelativeResize="0"/>
-                      </pic:nvPicPr>
-                      <pic:blipFill>
-                        <a:blip r:embed="rId29"/>
-                        <a:srcRect/>
-                        <a:stretch>
-                          <a:fillRect/>
-                        </a:stretch>
-                      </pic:blipFill>
-                      <pic:spPr>
-                        <a:xfrm>
-                          <a:off x="0" y="0"/>
-                          <a:ext cx="5881688" cy="4119934"/>
-                        </a:xfrm>
-                        <a:prstGeom prst="rect"/>
-                        <a:ln/>
-                      </pic:spPr>
-                    </pic:pic>
-                  </a:graphicData>
-                </a:graphic>
-              </wp:inline>
-            </w:drawing>
+          <mc:Fallback>
+            <w:pict>
+              <v:group w14:anchorId="35095FD0" id="Group 73" o:spid="_x0000_s1098" style="width:463.15pt;height:324.4pt;mso-position-horizontal-relative:char;mso-position-vertical-relative:line" coordorigin="1524,1573" coordsize="60887,42535" o:gfxdata="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">
+                <v:shape id="Shape 2" o:spid="_x0000_s1099" type="#_x0000_t75" style="position:absolute;left:1524;top:1573;width:60887;height:42536;visibility:visible;mso-wrap-style:square" o:preferrelative="f" o:gfxdata="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">
+                  <v:imagedata r:id="rId24" o:title=""/>
+                </v:shape>
+                <v:oval id="Oval 75" o:spid="_x0000_s1100" style="position:absolute;left:9422;top:3214;width:4041;height:3021;visibility:visible;mso-wrap-style:square;v-text-anchor:middle" o:gfxdata="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" filled="f" strokecolor="red" strokeweight="1.5pt">
+                  <v:stroke startarrowwidth="narrow" startarrowlength="short" endarrowwidth="narrow" endarrowlength="short"/>
+                  <v:textbox inset="2.53958mm,2.53958mm,2.53958mm,2.53958mm">
+                    <w:txbxContent>
+                      <w:p>
+                        <w:pPr>
+                          <w:spacing w:line="240" w:lineRule="auto"/>
+                          <w:textDirection w:val="btLr"/>
+                        </w:pPr>
+                      </w:p>
+                    </w:txbxContent>
+                  </v:textbox>
+                </v:oval>
+                <v:shape id="Text Box 76" o:spid="_x0000_s1101" type="#_x0000_t202" style="position:absolute;left:13463;top:5357;width:2337;height:3021;visibility:visible;mso-wrap-style:square;v-text-anchor:top" o:gfxdata="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" stroked="f">
+                  <v:textbox inset="0,0,0,0">
+                    <w:txbxContent>
+                      <w:p>
+                        <w:pPr>
+                          <w:spacing w:line="240" w:lineRule="auto"/>
+                          <w:textDirection w:val="btLr"/>
+                        </w:pPr>
+                        <w:r>
+                          <w:rPr>
+                            <w:color w:val="000000"/>
+                            <w:sz w:val="28"/>
+                          </w:rPr>
+                          <w:t>1</w:t>
+                        </w:r>
+                      </w:p>
+                    </w:txbxContent>
+                  </v:textbox>
+                </v:shape>
+                <v:oval id="Oval 77" o:spid="_x0000_s1102" style="position:absolute;left:16825;top:40444;width:7818;height:3021;visibility:visible;mso-wrap-style:square;v-text-anchor:middle" o:gfxdata="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" filled="f" strokecolor="red" strokeweight="1.5pt">
+                  <v:stroke startarrowwidth="narrow" startarrowlength="short" endarrowwidth="narrow" endarrowlength="short"/>
+                  <v:textbox inset="2.53958mm,2.53958mm,2.53958mm,2.53958mm">
+                    <w:txbxContent>
+                      <w:p>
+                        <w:pPr>
+                          <w:spacing w:line="240" w:lineRule="auto"/>
+                          <w:textDirection w:val="btLr"/>
+                        </w:pPr>
+                      </w:p>
+                    </w:txbxContent>
+                  </v:textbox>
+                </v:oval>
+                <v:shape id="Text Box 78" o:spid="_x0000_s1103" type="#_x0000_t202" style="position:absolute;left:25300;top:40444;width:2337;height:3021;visibility:visible;mso-wrap-style:square;v-text-anchor:top" o:gfxdata="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" stroked="f">
+                  <v:textbox inset="0,0,0,0">
+                    <w:txbxContent>
+                      <w:p>
+                        <w:pPr>
+                          <w:spacing w:line="240" w:lineRule="auto"/>
+                          <w:textDirection w:val="btLr"/>
+                        </w:pPr>
+                        <w:r>
+                          <w:rPr>
+                            <w:color w:val="000000"/>
+                            <w:sz w:val="28"/>
+                          </w:rPr>
+                          <w:t>2</w:t>
+                        </w:r>
+                      </w:p>
+                    </w:txbxContent>
+                  </v:textbox>
+                </v:shape>
+                <w10:anchorlock/>
+              </v:group>
+            </w:pict>
           </mc:Fallback>
         </mc:AlternateContent>
       </w:r>
@@ -4342,7 +4951,12 @@
       </w:r>
       <w:proofErr w:type="spellEnd"/>
       <w:r>
-        <w:t xml:space="preserve"> chart, if successful it will try to dispatch all work orders selected. This will try to dispatch all the work orders selected, if a work order does not have sufficient technicians or resources the system will display an error message and then move on to the next work order.</w:t>
+        <w:t xml:space="preserve"> chart, if successful it will try to dispatch all work orders selected. This will try to dispatch all the work orders selected, if a work order does </w:t>
+      </w:r>
+      <w:bookmarkStart w:id="0" w:name="_GoBack"/>
+      <w:bookmarkEnd w:id="0"/>
+      <w:r>
+        <w:t>not have sufficient technicians or resources the system will display an error message and then move on to the next work order.</w:t>
       </w:r>
     </w:p>
     <w:p>
@@ -4367,7 +4981,7 @@
 </file>
 
 <file path=word/numbering.xml><?xml version="1.0" encoding="utf-8"?>
-<w:numbering xmlns:wpc="http://schemas.microsoft.com/office/word/2010/wordprocessingCanvas" xmlns:cx="http://schemas.microsoft.com/office/drawing/2014/chartex" xmlns:cx1="http://schemas.microsoft.com/office/drawing/2015/9/8/chartex" xmlns:cx2="http://schemas.microsoft.com/office/drawing/2015/10/21/chartex" xmlns:cx3="http://schemas.microsoft.com/office/drawing/2016/5/9/chartex" xmlns:cx4="http://schemas.microsoft.com/office/drawing/2016/5/10/chartex" xmlns:cx5="http://schemas.microsoft.com/office/drawing/2016/5/11/chartex" xmlns:cx6="http://schemas.microsoft.com/office/drawing/2016/5/12/chartex" xmlns:cx7="http://schemas.microsoft.com/office/drawing/2016/5/13/chartex" xmlns:cx8="http://schemas.microsoft.com/office/drawing/2016/5/14/chartex" xmlns:mc="http://schemas.openxmlformats.org/markup-compatibility/2006" xmlns:aink="http://schemas.microsoft.com/office/drawing/2016/ink" xmlns:am3d="http://schemas.microsoft.com/office/drawing/2017/model3d" xmlns:o="urn:schemas-microsoft-com:office:office" xmlns:r="http://schemas.openxmlformats.org/officeDocument/2006/relationships" xmlns:m="http://schemas.openxmlformats.org/officeDocument/2006/math" xmlns:v="urn:schemas-microsoft-com:vml" xmlns:wp14="http://schemas.microsoft.com/office/word/2010/wordprocessingDrawing" xmlns:wp="http://schemas.openxmlformats.org/drawingml/2006/wordprocessingDrawing" xmlns:w10="urn:schemas-microsoft-com:office:word" xmlns:w="http://schemas.openxmlformats.org/wordprocessingml/2006/main" xmlns:w14="http://schemas.microsoft.com/office/word/2010/wordml" xmlns:w15="http://schemas.microsoft.com/office/word/2012/wordml" xmlns:w16cid="http://schemas.microsoft.com/office/word/2016/wordml/cid" xmlns:w16se="http://schemas.microsoft.com/office/word/2015/wordml/symex" xmlns:wpg="http://schemas.microsoft.com/office/word/2010/wordprocessingGroup" xmlns:wpi="http://schemas.microsoft.com/office/word/2010/wordprocessingInk" xmlns:wne="http://schemas.microsoft.com/office/word/2006/wordml" xmlns:wps="http://schemas.microsoft.com/office/word/2010/wordprocessingShape" mc:Ignorable="w14 w15 w16se w16cid wp14">
+<w:numbering xmlns:wpc="http://schemas.microsoft.com/office/word/2010/wordprocessingCanvas" xmlns:cx="http://schemas.microsoft.com/office/drawing/2014/chartex" xmlns:cx1="http://schemas.microsoft.com/office/drawing/2015/9/8/chartex" xmlns:mc="http://schemas.openxmlformats.org/markup-compatibility/2006" xmlns:o="urn:schemas-microsoft-com:office:office" xmlns:r="http://schemas.openxmlformats.org/officeDocument/2006/relationships" xmlns:m="http://schemas.openxmlformats.org/officeDocument/2006/math" xmlns:v="urn:schemas-microsoft-com:vml" xmlns:wp14="http://schemas.microsoft.com/office/word/2010/wordprocessingDrawing" xmlns:wp="http://schemas.openxmlformats.org/drawingml/2006/wordprocessingDrawing" xmlns:w10="urn:schemas-microsoft-com:office:word" xmlns:w="http://schemas.openxmlformats.org/wordprocessingml/2006/main" xmlns:w14="http://schemas.microsoft.com/office/word/2010/wordml" xmlns:w15="http://schemas.microsoft.com/office/word/2012/wordml" xmlns:w16se="http://schemas.microsoft.com/office/word/2015/wordml/symex" xmlns:wpg="http://schemas.microsoft.com/office/word/2010/wordprocessingGroup" xmlns:wpi="http://schemas.microsoft.com/office/word/2010/wordprocessingInk" xmlns:wne="http://schemas.microsoft.com/office/word/2006/wordml" xmlns:wps="http://schemas.microsoft.com/office/word/2010/wordprocessingShape" mc:Ignorable="w14 w15 w16se wp14">
   <w:abstractNum w:abstractNumId="0" w15:restartNumberingAfterBreak="0">
     <w:nsid w:val="081360D2"/>
     <w:multiLevelType w:val="multilevel"/>
@@ -5416,7 +6030,7 @@
 </file>
 
 <file path=word/styles.xml><?xml version="1.0" encoding="utf-8"?>
-<w:styles xmlns:mc="http://schemas.openxmlformats.org/markup-compatibility/2006" xmlns:r="http://schemas.openxmlformats.org/officeDocument/2006/relationships" xmlns:w="http://schemas.openxmlformats.org/wordprocessingml/2006/main" xmlns:w14="http://schemas.microsoft.com/office/word/2010/wordml" xmlns:w15="http://schemas.microsoft.com/office/word/2012/wordml" xmlns:w16cid="http://schemas.microsoft.com/office/word/2016/wordml/cid" xmlns:w16se="http://schemas.microsoft.com/office/word/2015/wordml/symex" mc:Ignorable="w14 w15 w16se w16cid">
+<w:styles xmlns:mc="http://schemas.openxmlformats.org/markup-compatibility/2006" xmlns:r="http://schemas.openxmlformats.org/officeDocument/2006/relationships" xmlns:w="http://schemas.openxmlformats.org/wordprocessingml/2006/main" xmlns:w14="http://schemas.microsoft.com/office/word/2010/wordml" xmlns:w15="http://schemas.microsoft.com/office/word/2012/wordml" xmlns:w16se="http://schemas.microsoft.com/office/word/2015/wordml/symex" mc:Ignorable="w14 w15 w16se">
   <w:docDefaults>
     <w:rPrDefault>
       <w:rPr>
@@ -5432,7 +6046,7 @@
       </w:pPr>
     </w:pPrDefault>
   </w:docDefaults>
-  <w:latentStyles w:defLockedState="0" w:defUIPriority="99" w:defSemiHidden="0" w:defUnhideWhenUsed="0" w:defQFormat="0" w:count="376">
+  <w:latentStyles w:defLockedState="0" w:defUIPriority="99" w:defSemiHidden="0" w:defUnhideWhenUsed="0" w:defQFormat="0" w:count="371">
     <w:lsdException w:name="Normal" w:uiPriority="0" w:qFormat="1"/>
     <w:lsdException w:name="heading 1" w:uiPriority="9" w:qFormat="1"/>
     <w:lsdException w:name="heading 2" w:semiHidden="1" w:uiPriority="9" w:unhideWhenUsed="1" w:qFormat="1"/>
@@ -5804,11 +6418,6 @@
     <w:lsdException w:name="List Table 5 Dark Accent 6" w:uiPriority="50"/>
     <w:lsdException w:name="List Table 6 Colorful Accent 6" w:uiPriority="51"/>
     <w:lsdException w:name="List Table 7 Colorful Accent 6" w:uiPriority="52"/>
-    <w:lsdException w:name="Mention" w:semiHidden="1" w:unhideWhenUsed="1"/>
-    <w:lsdException w:name="Smart Hyperlink" w:semiHidden="1" w:unhideWhenUsed="1"/>
-    <w:lsdException w:name="Hashtag" w:semiHidden="1" w:unhideWhenUsed="1"/>
-    <w:lsdException w:name="Unresolved Mention" w:semiHidden="1" w:unhideWhenUsed="1"/>
-    <w:lsdException w:name="Smart Link" w:semiHidden="1" w:unhideWhenUsed="1"/>
   </w:latentStyles>
   <w:style w:type="paragraph" w:default="1" w:styleId="Normal">
     <w:name w:val="Normal"/>

</xml_diff>

<commit_message>
Updated Power point and user documentation
</commit_message>
<xml_diff>
--- a/Transition/User Documentation.docx
+++ b/Transition/User Documentation.docx
@@ -21,7 +21,12 @@
     </w:p>
     <w:p>
       <w:r>
-        <w:t>Welcome to the user documentation manual, this manual will go into details of all the pages and features of the website to get you to understand how to use and troubleshoot if you get stuff. Each page is split into sections related to the website. There will be pictures of example of the website pages with either arrows, wording, or both explaining what it does. At the end of the documentation, is an index where you can find the topic or go back to the table of contents to see the page number. Page numbers are located at the bottom of the pages.</w:t>
+        <w:t>Welcome to the user documentation manual, this manual will go into details of all the pages and features of the website to get you to understand how to use and troubleshoot if you get stuff. Each page is split into sections related to the website. There will be pictures of example of the website pages with either arrows, wording, or both explaining what it does. At the end of the documentation, is an index where you can find the topic or go back to the table of contents to see the page number. Page numbers are located at the bottom of</w:t>
+      </w:r>
+      <w:bookmarkStart w:id="0" w:name="_GoBack"/>
+      <w:bookmarkEnd w:id="0"/>
+      <w:r>
+        <w:t xml:space="preserve"> the pages.</w:t>
       </w:r>
     </w:p>
     <w:p>
@@ -964,7 +969,6 @@
         <w:br w:type="page"/>
       </w:r>
     </w:p>
-    <w:p/>
     <w:p>
       <w:pPr>
         <w:rPr>
@@ -979,6 +983,7 @@
           <w:sz w:val="28"/>
           <w:szCs w:val="28"/>
         </w:rPr>
+        <w:lastRenderedPageBreak/>
         <w:t>View work order details</w:t>
       </w:r>
     </w:p>
@@ -1326,9 +1331,9 @@
         <mc:AlternateContent>
           <mc:Choice Requires="wpg">
             <w:drawing>
-              <wp:inline distT="114300" distB="114300" distL="114300" distR="114300" wp14:anchorId="1C5FC917" wp14:editId="28D96251">
-                <wp:extent cx="6010275" cy="4634275"/>
-                <wp:effectExtent l="0" t="0" r="9525" b="0"/>
+              <wp:inline distT="114300" distB="114300" distL="114300" distR="114300" wp14:anchorId="1C5FC917" wp14:editId="2B1DF1AC">
+                <wp:extent cx="4972050" cy="3114675"/>
+                <wp:effectExtent l="0" t="0" r="0" b="9525"/>
                 <wp:docPr id="20" name="Group 20"/>
                 <wp:cNvGraphicFramePr/>
                 <a:graphic xmlns:a="http://schemas.openxmlformats.org/drawingml/2006/main">
@@ -1338,7 +1343,7 @@
                       <wpg:grpSpPr>
                         <a:xfrm>
                           <a:off x="0" y="0"/>
-                          <a:ext cx="6010275" cy="4634275"/>
+                          <a:ext cx="4972050" cy="3114675"/>
                           <a:chOff x="152400" y="152400"/>
                           <a:chExt cx="5973163" cy="4600174"/>
                         </a:xfrm>
@@ -1520,7 +1525,7 @@
           </mc:Choice>
           <mc:Fallback>
             <w:pict>
-              <v:group w14:anchorId="1C5FC917" id="Group 20" o:spid="_x0000_s1046" style="width:473.25pt;height:364.9pt;mso-position-horizontal-relative:char;mso-position-vertical-relative:line" coordorigin="1524,1524" coordsize="59731,46001" o:gfxdata="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">
+              <v:group w14:anchorId="1C5FC917" id="Group 20" o:spid="_x0000_s1046" style="width:391.5pt;height:245.25pt;mso-position-horizontal-relative:char;mso-position-vertical-relative:line" coordorigin="1524,1524" coordsize="59731,46001" o:gfxdata="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">
                 <v:shape id="Text Box 22" o:spid="_x0000_s1047" type="#_x0000_t202" style="position:absolute;left:58918;top:44504;width:2337;height:3021;visibility:visible;mso-wrap-style:square;v-text-anchor:top" o:gfxdata="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" stroked="f">
                   <v:textbox inset="0,0,0,0">
                     <w:txbxContent>
@@ -1634,7 +1639,6 @@
               </w:numPr>
             </w:pPr>
             <w:r>
-              <w:lastRenderedPageBreak/>
               <w:t>“Work Order” Appointment</w:t>
             </w:r>
           </w:p>
@@ -1685,12 +1689,6 @@
       </w:r>
     </w:p>
     <w:p>
-      <w:r>
-        <w:t xml:space="preserve"> </w:t>
-      </w:r>
-    </w:p>
-    <w:p/>
-    <w:p>
       <w:pPr>
         <w:rPr>
           <w:b/>
@@ -1704,6 +1702,7 @@
           <w:sz w:val="28"/>
           <w:szCs w:val="28"/>
         </w:rPr>
+        <w:lastRenderedPageBreak/>
         <w:t>Updating a work order</w:t>
       </w:r>
     </w:p>
@@ -1716,8 +1715,8 @@
         <mc:AlternateContent>
           <mc:Choice Requires="wpg">
             <w:drawing>
-              <wp:inline distT="114300" distB="114300" distL="114300" distR="114300" wp14:anchorId="4CD40B86" wp14:editId="2347C645">
-                <wp:extent cx="4195763" cy="4558857"/>
+              <wp:inline distT="114300" distB="114300" distL="114300" distR="114300" wp14:anchorId="4CD40B86" wp14:editId="61C71F8F">
+                <wp:extent cx="2895600" cy="3720465"/>
                 <wp:effectExtent l="0" t="0" r="0" b="13335"/>
                 <wp:docPr id="27" name="Group 27"/>
                 <wp:cNvGraphicFramePr/>
@@ -1728,7 +1727,7 @@
                       <wpg:grpSpPr>
                         <a:xfrm>
                           <a:off x="0" y="0"/>
-                          <a:ext cx="4195763" cy="4558857"/>
+                          <a:ext cx="2895600" cy="3720465"/>
                           <a:chOff x="152400" y="152400"/>
                           <a:chExt cx="4194656" cy="4552950"/>
                         </a:xfrm>
@@ -1839,7 +1838,7 @@
           </mc:Choice>
           <mc:Fallback>
             <w:pict>
-              <v:group w14:anchorId="4CD40B86" id="Group 27" o:spid="_x0000_s1052" style="width:330.4pt;height:358.95pt;mso-position-horizontal-relative:char;mso-position-vertical-relative:line" coordorigin="1524,1524" coordsize="41946,45529" o:gfxdata="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">
+              <v:group w14:anchorId="4CD40B86" id="Group 27" o:spid="_x0000_s1052" style="width:228pt;height:292.95pt;mso-position-horizontal-relative:char;mso-position-vertical-relative:line" coordorigin="1524,1524" coordsize="41946,45529" o:gfxdata="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">
                 <v:shape id="Shape 15" o:spid="_x0000_s1053" type="#_x0000_t75" style="position:absolute;left:1524;top:1524;width:41946;height:45529;visibility:visible;mso-wrap-style:square" o:preferrelative="f" o:gfxdata="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">
                   <v:imagedata r:id="rId14" o:title=""/>
                 </v:shape>
@@ -1881,66 +1880,17 @@
           </mc:Fallback>
         </mc:AlternateContent>
       </w:r>
-    </w:p>
-    <w:p/>
-    <w:tbl>
-      <w:tblPr>
-        <w:tblStyle w:val="a3"/>
-        <w:tblW w:w="9360" w:type="dxa"/>
-        <w:tblBorders>
-          <w:top w:val="single" w:sz="8" w:space="0" w:color="000000"/>
-          <w:left w:val="single" w:sz="8" w:space="0" w:color="000000"/>
-          <w:bottom w:val="single" w:sz="8" w:space="0" w:color="000000"/>
-          <w:right w:val="single" w:sz="8" w:space="0" w:color="000000"/>
-          <w:insideH w:val="single" w:sz="8" w:space="0" w:color="000000"/>
-          <w:insideV w:val="single" w:sz="8" w:space="0" w:color="000000"/>
-        </w:tblBorders>
-        <w:tblLayout w:type="fixed"/>
-        <w:tblLook w:val="0600" w:firstRow="0" w:lastRow="0" w:firstColumn="0" w:lastColumn="0" w:noHBand="1" w:noVBand="1"/>
-      </w:tblPr>
-      <w:tblGrid>
-        <w:gridCol w:w="9360"/>
-      </w:tblGrid>
-      <w:tr>
-        <w:tc>
-          <w:tcPr>
-            <w:tcW w:w="9360" w:type="dxa"/>
-            <w:shd w:val="clear" w:color="auto" w:fill="auto"/>
-            <w:tcMar>
-              <w:top w:w="100" w:type="dxa"/>
-              <w:left w:w="100" w:type="dxa"/>
-              <w:bottom w:w="100" w:type="dxa"/>
-              <w:right w:w="100" w:type="dxa"/>
-            </w:tcMar>
-          </w:tcPr>
-          <w:p>
-            <w:pPr>
-              <w:numPr>
-                <w:ilvl w:val="0"/>
-                <w:numId w:val="2"/>
-              </w:numPr>
-            </w:pPr>
-            <w:r>
-              <w:t>“Update” Button</w:t>
-            </w:r>
-          </w:p>
-        </w:tc>
-      </w:tr>
-    </w:tbl>
-    <w:p/>
-    <w:p>
       <w:r>
         <w:rPr>
           <w:noProof/>
           <w:lang w:val="en-CA" w:eastAsia="en-CA"/>
         </w:rPr>
-        <w:lastRenderedPageBreak/>
         <mc:AlternateContent>
           <mc:Choice Requires="wpg">
             <w:drawing>
-              <wp:inline distT="114300" distB="114300" distL="114300" distR="114300" wp14:anchorId="6BB0C860" wp14:editId="72946CC3">
-                <wp:extent cx="2928938" cy="4541050"/>
-                <wp:effectExtent l="0" t="0" r="5080" b="12065"/>
+              <wp:inline distT="114300" distB="114300" distL="114300" distR="114300" wp14:anchorId="6075C79D" wp14:editId="409B1742">
+                <wp:extent cx="2438400" cy="3590925"/>
+                <wp:effectExtent l="0" t="0" r="0" b="28575"/>
                 <wp:docPr id="31" name="Group 31"/>
                 <wp:cNvGraphicFramePr/>
                 <a:graphic xmlns:a="http://schemas.openxmlformats.org/drawingml/2006/main">
@@ -1950,7 +1900,7 @@
                       <wpg:grpSpPr>
                         <a:xfrm>
                           <a:off x="0" y="0"/>
-                          <a:ext cx="2928938" cy="4541050"/>
+                          <a:ext cx="2438400" cy="3590925"/>
                           <a:chOff x="152400" y="152400"/>
                           <a:chExt cx="2959071" cy="4610125"/>
                         </a:xfrm>
@@ -2132,7 +2082,7 @@
           </mc:Choice>
           <mc:Fallback>
             <w:pict>
-              <v:group w14:anchorId="6BB0C860" id="Group 31" o:spid="_x0000_s1056" style="width:230.65pt;height:357.55pt;mso-position-horizontal-relative:char;mso-position-vertical-relative:line" coordorigin="1524,1524" coordsize="29590,46101" o:gfxdata="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">
+              <v:group w14:anchorId="6075C79D" id="Group 31" o:spid="_x0000_s1056" style="width:192pt;height:282.75pt;mso-position-horizontal-relative:char;mso-position-vertical-relative:line" coordorigin="1524,1524" coordsize="29590,46101" o:gfxdata="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">
                 <v:shape id="Shape 7" o:spid="_x0000_s1057" type="#_x0000_t75" style="position:absolute;left:1524;top:1524;width:29590;height:45529;visibility:visible;mso-wrap-style:square" o:preferrelative="f" o:gfxdata="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">
                   <v:imagedata r:id="rId16" o:title=""/>
                 </v:shape>
@@ -2208,9 +2158,11 @@
       </w:r>
     </w:p>
     <w:p/>
+    <w:p/>
     <w:tbl>
       <w:tblPr>
-        <w:tblStyle w:val="a4"/>
+        <w:tblStyle w:val="a3"/>
+        <w:tblpPr w:leftFromText="180" w:rightFromText="180" w:vertAnchor="text" w:horzAnchor="margin" w:tblpY="190"/>
         <w:tblW w:w="9360" w:type="dxa"/>
         <w:tblBorders>
           <w:top w:val="single" w:sz="8" w:space="0" w:color="000000"/>
@@ -2242,7 +2194,18 @@
             <w:pPr>
               <w:numPr>
                 <w:ilvl w:val="0"/>
-                <w:numId w:val="6"/>
+                <w:numId w:val="2"/>
+              </w:numPr>
+            </w:pPr>
+            <w:r>
+              <w:t>“Update” Button</w:t>
+            </w:r>
+          </w:p>
+          <w:p>
+            <w:pPr>
+              <w:numPr>
+                <w:ilvl w:val="0"/>
+                <w:numId w:val="2"/>
               </w:numPr>
             </w:pPr>
             <w:r>
@@ -2253,7 +2216,7 @@
             <w:pPr>
               <w:numPr>
                 <w:ilvl w:val="0"/>
-                <w:numId w:val="6"/>
+                <w:numId w:val="2"/>
               </w:numPr>
             </w:pPr>
             <w:r>
@@ -2264,6 +2227,9 @@
       </w:tr>
     </w:tbl>
     <w:p/>
+    <w:p/>
+    <w:p/>
+    <w:p/>
     <w:p>
       <w:r>
         <w:t xml:space="preserve">Click desired work order in work order </w:t>
@@ -2322,9 +2288,9 @@
         <mc:AlternateContent>
           <mc:Choice Requires="wpg">
             <w:drawing>
-              <wp:inline distT="114300" distB="114300" distL="114300" distR="114300" wp14:anchorId="4CDC5F04" wp14:editId="3AB72A3A">
-                <wp:extent cx="4195763" cy="4556484"/>
-                <wp:effectExtent l="0" t="0" r="0" b="15875"/>
+              <wp:inline distT="114300" distB="114300" distL="114300" distR="114300" wp14:anchorId="4CDC5F04" wp14:editId="14A0703A">
+                <wp:extent cx="3714750" cy="3495675"/>
+                <wp:effectExtent l="0" t="0" r="0" b="28575"/>
                 <wp:docPr id="37" name="Group 37"/>
                 <wp:cNvGraphicFramePr/>
                 <a:graphic xmlns:a="http://schemas.openxmlformats.org/drawingml/2006/main">
@@ -2334,7 +2300,7 @@
                       <wpg:grpSpPr>
                         <a:xfrm>
                           <a:off x="0" y="0"/>
-                          <a:ext cx="4195763" cy="4556484"/>
+                          <a:ext cx="3714750" cy="3495675"/>
                           <a:chOff x="152400" y="152400"/>
                           <a:chExt cx="4194656" cy="4552950"/>
                         </a:xfrm>
@@ -2445,7 +2411,7 @@
           </mc:Choice>
           <mc:Fallback>
             <w:pict>
-              <v:group w14:anchorId="4CDC5F04" id="Group 37" o:spid="_x0000_s1062" style="width:330.4pt;height:358.8pt;mso-position-horizontal-relative:char;mso-position-vertical-relative:line" coordorigin="1524,1524" coordsize="41946,45529" o:gfxdata="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">
+              <v:group w14:anchorId="4CDC5F04" id="Group 37" o:spid="_x0000_s1062" style="width:292.5pt;height:275.25pt;mso-position-horizontal-relative:char;mso-position-vertical-relative:line" coordorigin="1524,1524" coordsize="41946,45529" o:gfxdata="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">
                 <v:shape id="Shape 15" o:spid="_x0000_s1063" type="#_x0000_t75" style="position:absolute;left:1524;top:1524;width:41946;height:45529;visibility:visible;mso-wrap-style:square" o:preferrelative="f" o:gfxdata="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">
                   <v:imagedata r:id="rId14" o:title=""/>
                 </v:shape>
@@ -2489,63 +2455,18 @@
       </w:r>
     </w:p>
     <w:p/>
-    <w:tbl>
-      <w:tblPr>
-        <w:tblStyle w:val="a5"/>
-        <w:tblW w:w="9360" w:type="dxa"/>
-        <w:tblBorders>
-          <w:top w:val="single" w:sz="8" w:space="0" w:color="000000"/>
-          <w:left w:val="single" w:sz="8" w:space="0" w:color="000000"/>
-          <w:bottom w:val="single" w:sz="8" w:space="0" w:color="000000"/>
-          <w:right w:val="single" w:sz="8" w:space="0" w:color="000000"/>
-          <w:insideH w:val="single" w:sz="8" w:space="0" w:color="000000"/>
-          <w:insideV w:val="single" w:sz="8" w:space="0" w:color="000000"/>
-        </w:tblBorders>
-        <w:tblLayout w:type="fixed"/>
-        <w:tblLook w:val="0600" w:firstRow="0" w:lastRow="0" w:firstColumn="0" w:lastColumn="0" w:noHBand="1" w:noVBand="1"/>
-      </w:tblPr>
-      <w:tblGrid>
-        <w:gridCol w:w="9360"/>
-      </w:tblGrid>
-      <w:tr>
-        <w:tc>
-          <w:tcPr>
-            <w:tcW w:w="9360" w:type="dxa"/>
-            <w:shd w:val="clear" w:color="auto" w:fill="auto"/>
-            <w:tcMar>
-              <w:top w:w="100" w:type="dxa"/>
-              <w:left w:w="100" w:type="dxa"/>
-              <w:bottom w:w="100" w:type="dxa"/>
-              <w:right w:w="100" w:type="dxa"/>
-            </w:tcMar>
-          </w:tcPr>
-          <w:p>
-            <w:pPr>
-              <w:numPr>
-                <w:ilvl w:val="0"/>
-                <w:numId w:val="3"/>
-              </w:numPr>
-            </w:pPr>
-            <w:r>
-              <w:t>“Cancel” Button</w:t>
-            </w:r>
-          </w:p>
-        </w:tc>
-      </w:tr>
-    </w:tbl>
     <w:p>
       <w:r>
         <w:rPr>
           <w:noProof/>
           <w:lang w:val="en-CA" w:eastAsia="en-CA"/>
         </w:rPr>
-        <w:lastRenderedPageBreak/>
         <mc:AlternateContent>
           <mc:Choice Requires="wpg">
             <w:drawing>
-              <wp:inline distT="114300" distB="114300" distL="114300" distR="114300" wp14:anchorId="581A053B" wp14:editId="7130E5F9">
-                <wp:extent cx="4195763" cy="2610486"/>
-                <wp:effectExtent l="0" t="0" r="0" b="0"/>
+              <wp:inline distT="114300" distB="114300" distL="114300" distR="114300" wp14:anchorId="581A053B" wp14:editId="0E5EE444">
+                <wp:extent cx="3562350" cy="2143125"/>
+                <wp:effectExtent l="0" t="0" r="0" b="9525"/>
                 <wp:docPr id="41" name="Group 41"/>
                 <wp:cNvGraphicFramePr/>
                 <a:graphic xmlns:a="http://schemas.openxmlformats.org/drawingml/2006/main">
@@ -2555,7 +2476,7 @@
                       <wpg:grpSpPr>
                         <a:xfrm>
                           <a:off x="0" y="0"/>
-                          <a:ext cx="4195763" cy="2610486"/>
+                          <a:ext cx="3562350" cy="2143125"/>
                           <a:chOff x="154231" y="152400"/>
                           <a:chExt cx="4191000" cy="2600325"/>
                         </a:xfrm>
@@ -2737,7 +2658,7 @@
           </mc:Choice>
           <mc:Fallback>
             <w:pict>
-              <v:group w14:anchorId="581A053B" id="Group 41" o:spid="_x0000_s1066" style="width:330.4pt;height:205.55pt;mso-position-horizontal-relative:char;mso-position-vertical-relative:line" coordorigin="1542,1524" coordsize="41910,26003" o:gfxdata="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">
+              <v:group w14:anchorId="581A053B" id="Group 41" o:spid="_x0000_s1066" style="width:280.5pt;height:168.75pt;mso-position-horizontal-relative:char;mso-position-vertical-relative:line" coordorigin="1542,1524" coordsize="41910,26003" o:gfxdata="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">
                 <v:shape id="Shape 10" o:spid="_x0000_s1067" type="#_x0000_t75" style="position:absolute;left:1542;top:1524;width:41910;height:26003;visibility:visible;mso-wrap-style:square" o:preferrelative="f" o:gfxdata="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">
                   <v:imagedata r:id="rId18" o:title=""/>
                 </v:shape>
@@ -2847,7 +2768,19 @@
             <w:pPr>
               <w:numPr>
                 <w:ilvl w:val="0"/>
-                <w:numId w:val="2"/>
+                <w:numId w:val="3"/>
+              </w:numPr>
+            </w:pPr>
+            <w:r>
+              <w:t>“Cancel” Button</w:t>
+            </w:r>
+          </w:p>
+          <w:p>
+            <w:pPr>
+              <w:pStyle w:val="ListParagraph"/>
+              <w:numPr>
+                <w:ilvl w:val="0"/>
+                <w:numId w:val="10"/>
               </w:numPr>
             </w:pPr>
             <w:r>
@@ -2856,9 +2789,10 @@
           </w:p>
           <w:p>
             <w:pPr>
+              <w:pStyle w:val="ListParagraph"/>
               <w:numPr>
                 <w:ilvl w:val="0"/>
-                <w:numId w:val="2"/>
+                <w:numId w:val="10"/>
               </w:numPr>
             </w:pPr>
             <w:r>
@@ -2882,11 +2816,7 @@
         <w:t xml:space="preserve">1) located at the bottom of the form. Click the Yes button (2) to confirm you would like to cancel the work order otherwise press the No button (3) </w:t>
       </w:r>
     </w:p>
-    <w:p>
-      <w:r>
-        <w:br w:type="page"/>
-      </w:r>
-    </w:p>
+    <w:p/>
     <w:p/>
     <w:p>
       <w:r>
@@ -4951,12 +4881,7 @@
       </w:r>
       <w:proofErr w:type="spellEnd"/>
       <w:r>
-        <w:t xml:space="preserve"> chart, if successful it will try to dispatch all work orders selected. This will try to dispatch all the work orders selected, if a work order does </w:t>
-      </w:r>
-      <w:bookmarkStart w:id="0" w:name="_GoBack"/>
-      <w:bookmarkEnd w:id="0"/>
-      <w:r>
-        <w:t>not have sufficient technicians or resources the system will display an error message and then move on to the next work order.</w:t>
+        <w:t xml:space="preserve"> chart, if successful it will try to dispatch all work orders selected. This will try to dispatch all the work orders selected, if a work order does not have sufficient technicians or resources the system will display an error message and then move on to the next work order.</w:t>
       </w:r>
     </w:p>
     <w:p>
@@ -5435,6 +5360,95 @@
     </w:lvl>
   </w:abstractNum>
   <w:abstractNum w:abstractNumId="4" w15:restartNumberingAfterBreak="0">
+    <w:nsid w:val="32A36428"/>
+    <w:multiLevelType w:val="hybridMultilevel"/>
+    <w:tmpl w:val="AB9AD6CA"/>
+    <w:lvl w:ilvl="0" w:tplc="C04485BC">
+      <w:start w:val="2"/>
+      <w:numFmt w:val="decimal"/>
+      <w:lvlText w:val="%1"/>
+      <w:lvlJc w:val="left"/>
+      <w:pPr>
+        <w:ind w:left="720" w:hanging="360"/>
+      </w:pPr>
+      <w:rPr>
+        <w:rFonts w:hint="default"/>
+      </w:rPr>
+    </w:lvl>
+    <w:lvl w:ilvl="1" w:tplc="10090019" w:tentative="1">
+      <w:start w:val="1"/>
+      <w:numFmt w:val="lowerLetter"/>
+      <w:lvlText w:val="%2."/>
+      <w:lvlJc w:val="left"/>
+      <w:pPr>
+        <w:ind w:left="1440" w:hanging="360"/>
+      </w:pPr>
+    </w:lvl>
+    <w:lvl w:ilvl="2" w:tplc="1009001B" w:tentative="1">
+      <w:start w:val="1"/>
+      <w:numFmt w:val="lowerRoman"/>
+      <w:lvlText w:val="%3."/>
+      <w:lvlJc w:val="right"/>
+      <w:pPr>
+        <w:ind w:left="2160" w:hanging="180"/>
+      </w:pPr>
+    </w:lvl>
+    <w:lvl w:ilvl="3" w:tplc="1009000F" w:tentative="1">
+      <w:start w:val="1"/>
+      <w:numFmt w:val="decimal"/>
+      <w:lvlText w:val="%4."/>
+      <w:lvlJc w:val="left"/>
+      <w:pPr>
+        <w:ind w:left="2880" w:hanging="360"/>
+      </w:pPr>
+    </w:lvl>
+    <w:lvl w:ilvl="4" w:tplc="10090019" w:tentative="1">
+      <w:start w:val="1"/>
+      <w:numFmt w:val="lowerLetter"/>
+      <w:lvlText w:val="%5."/>
+      <w:lvlJc w:val="left"/>
+      <w:pPr>
+        <w:ind w:left="3600" w:hanging="360"/>
+      </w:pPr>
+    </w:lvl>
+    <w:lvl w:ilvl="5" w:tplc="1009001B" w:tentative="1">
+      <w:start w:val="1"/>
+      <w:numFmt w:val="lowerRoman"/>
+      <w:lvlText w:val="%6."/>
+      <w:lvlJc w:val="right"/>
+      <w:pPr>
+        <w:ind w:left="4320" w:hanging="180"/>
+      </w:pPr>
+    </w:lvl>
+    <w:lvl w:ilvl="6" w:tplc="1009000F" w:tentative="1">
+      <w:start w:val="1"/>
+      <w:numFmt w:val="decimal"/>
+      <w:lvlText w:val="%7."/>
+      <w:lvlJc w:val="left"/>
+      <w:pPr>
+        <w:ind w:left="5040" w:hanging="360"/>
+      </w:pPr>
+    </w:lvl>
+    <w:lvl w:ilvl="7" w:tplc="10090019" w:tentative="1">
+      <w:start w:val="1"/>
+      <w:numFmt w:val="lowerLetter"/>
+      <w:lvlText w:val="%8."/>
+      <w:lvlJc w:val="left"/>
+      <w:pPr>
+        <w:ind w:left="5760" w:hanging="360"/>
+      </w:pPr>
+    </w:lvl>
+    <w:lvl w:ilvl="8" w:tplc="1009001B" w:tentative="1">
+      <w:start w:val="1"/>
+      <w:numFmt w:val="lowerRoman"/>
+      <w:lvlText w:val="%9."/>
+      <w:lvlJc w:val="right"/>
+      <w:pPr>
+        <w:ind w:left="6480" w:hanging="180"/>
+      </w:pPr>
+    </w:lvl>
+  </w:abstractNum>
+  <w:abstractNum w:abstractNumId="5" w15:restartNumberingAfterBreak="0">
     <w:nsid w:val="371E2B05"/>
     <w:multiLevelType w:val="multilevel"/>
     <w:tmpl w:val="570CEA92"/>
@@ -5547,7 +5561,7 @@
       </w:rPr>
     </w:lvl>
   </w:abstractNum>
-  <w:abstractNum w:abstractNumId="5" w15:restartNumberingAfterBreak="0">
+  <w:abstractNum w:abstractNumId="6" w15:restartNumberingAfterBreak="0">
     <w:nsid w:val="38B544CB"/>
     <w:multiLevelType w:val="multilevel"/>
     <w:tmpl w:val="D30272A8"/>
@@ -5660,7 +5674,7 @@
       </w:rPr>
     </w:lvl>
   </w:abstractNum>
-  <w:abstractNum w:abstractNumId="6" w15:restartNumberingAfterBreak="0">
+  <w:abstractNum w:abstractNumId="7" w15:restartNumberingAfterBreak="0">
     <w:nsid w:val="57EC49E9"/>
     <w:multiLevelType w:val="multilevel"/>
     <w:tmpl w:val="5D18E348"/>
@@ -5773,7 +5787,7 @@
       </w:rPr>
     </w:lvl>
   </w:abstractNum>
-  <w:abstractNum w:abstractNumId="7" w15:restartNumberingAfterBreak="0">
+  <w:abstractNum w:abstractNumId="8" w15:restartNumberingAfterBreak="0">
     <w:nsid w:val="64084737"/>
     <w:multiLevelType w:val="multilevel"/>
     <w:tmpl w:val="85F69868"/>
@@ -5886,7 +5900,7 @@
       </w:rPr>
     </w:lvl>
   </w:abstractNum>
-  <w:abstractNum w:abstractNumId="8" w15:restartNumberingAfterBreak="0">
+  <w:abstractNum w:abstractNumId="9" w15:restartNumberingAfterBreak="0">
     <w:nsid w:val="6AD11E01"/>
     <w:multiLevelType w:val="multilevel"/>
     <w:tmpl w:val="865CEF36"/>
@@ -6006,25 +6020,28 @@
     <w:abstractNumId w:val="2"/>
   </w:num>
   <w:num w:numId="3">
-    <w:abstractNumId w:val="7"/>
+    <w:abstractNumId w:val="8"/>
   </w:num>
   <w:num w:numId="4">
     <w:abstractNumId w:val="3"/>
   </w:num>
   <w:num w:numId="5">
-    <w:abstractNumId w:val="6"/>
+    <w:abstractNumId w:val="7"/>
   </w:num>
   <w:num w:numId="6">
-    <w:abstractNumId w:val="8"/>
+    <w:abstractNumId w:val="9"/>
   </w:num>
   <w:num w:numId="7">
-    <w:abstractNumId w:val="4"/>
+    <w:abstractNumId w:val="5"/>
   </w:num>
   <w:num w:numId="8">
-    <w:abstractNumId w:val="5"/>
+    <w:abstractNumId w:val="6"/>
   </w:num>
   <w:num w:numId="9">
     <w:abstractNumId w:val="0"/>
+  </w:num>
+  <w:num w:numId="10">
+    <w:abstractNumId w:val="4"/>
   </w:num>
 </w:numbering>
 </file>
@@ -6752,6 +6769,17 @@
       </w:tblCellMar>
     </w:tblPr>
   </w:style>
+  <w:style w:type="paragraph" w:styleId="ListParagraph">
+    <w:name w:val="List Paragraph"/>
+    <w:basedOn w:val="Normal"/>
+    <w:uiPriority w:val="34"/>
+    <w:qFormat/>
+    <w:rsid w:val="00627351"/>
+    <w:pPr>
+      <w:ind w:left="720"/>
+      <w:contextualSpacing/>
+    </w:pPr>
+  </w:style>
 </w:styles>
 </file>
 

</xml_diff>